<commit_message>
new content and moved index.html to index.md
</commit_message>
<xml_diff>
--- a/assets/files/resume-new-sept19-2019.docx
+++ b/assets/files/resume-new-sept19-2019.docx
@@ -820,13 +820,13 @@
         <mc:AlternateContent>
           <mc:Choice Requires="wps">
             <w:drawing>
-              <wp:anchor distT="0" distB="0" distL="114300" distR="114300" simplePos="0" relativeHeight="251661312" behindDoc="0" locked="0" layoutInCell="1" allowOverlap="1" wp14:anchorId="6EB1939A" wp14:editId="14AD6D26">
+              <wp:anchor distT="0" distB="0" distL="114300" distR="114300" simplePos="0" relativeHeight="251661312" behindDoc="0" locked="0" layoutInCell="1" allowOverlap="1" wp14:anchorId="6EB1939A" wp14:editId="6CB00DFD">
                 <wp:simplePos x="0" y="0"/>
                 <wp:positionH relativeFrom="column">
                   <wp:posOffset>0</wp:posOffset>
                 </wp:positionH>
                 <wp:positionV relativeFrom="paragraph">
-                  <wp:posOffset>43180</wp:posOffset>
+                  <wp:posOffset>5080</wp:posOffset>
                 </wp:positionV>
                 <wp:extent cx="6858000" cy="0"/>
                 <wp:effectExtent l="38100" t="19050" r="57150" b="95250"/>
@@ -890,7 +890,7 @@
           </mc:Choice>
           <mc:Fallback>
             <w:pict>
-              <v:line w14:anchorId="6480B404" id="Straight Connector 24" o:spid="_x0000_s1026" style="position:absolute;z-index:251661312;visibility:visible;mso-wrap-style:square;mso-width-percent:0;mso-height-percent:0;mso-wrap-distance-left:9pt;mso-wrap-distance-top:0;mso-wrap-distance-right:9pt;mso-wrap-distance-bottom:0;mso-position-horizontal:absolute;mso-position-horizontal-relative:text;mso-position-vertical:absolute;mso-position-vertical-relative:text;mso-width-percent:0;mso-height-percent:0;mso-width-relative:margin;mso-height-relative:margin" from="0,3.4pt" to="540pt,3.4pt" o:gfxdata="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" strokecolor="#4f81bd [3204]" strokeweight="1.5pt">
+              <v:line w14:anchorId="3390F138" id="Straight Connector 24" o:spid="_x0000_s1026" style="position:absolute;z-index:251661312;visibility:visible;mso-wrap-style:square;mso-width-percent:0;mso-height-percent:0;mso-wrap-distance-left:9pt;mso-wrap-distance-top:0;mso-wrap-distance-right:9pt;mso-wrap-distance-bottom:0;mso-position-horizontal:absolute;mso-position-horizontal-relative:text;mso-position-vertical:absolute;mso-position-vertical-relative:text;mso-width-percent:0;mso-height-percent:0;mso-width-relative:margin;mso-height-relative:margin" from="0,.4pt" to="540pt,.4pt" o:gfxdata="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" strokecolor="#4f81bd [3204]" strokeweight="1.5pt">
                 <v:stroke opacity="49087f" endcap="round"/>
                 <v:shadow on="t" color="black" opacity="13107f" origin=",.5" offset="0,.55556mm"/>
               </v:line>
@@ -1943,7 +1943,25 @@
                       <w:sz w:val="20"/>
                       <w:szCs w:val="20"/>
                     </w:rPr>
-                    <w:t>HTML5, CSS, JS, Node.js, KO.js, AngularJS, Bootstrap, Foundation, Apache, Naviserver</w:t>
+                    <w:t xml:space="preserve">HTML5, CSS, JS, </w:t>
+                  </w:r>
+                  <w:r>
+                    <w:rPr>
+                      <w:rFonts w:ascii="Oswald" w:eastAsia="Oswald" w:hAnsi="Oswald" w:cs="Oswald"/>
+                      <w:color w:val="808080" w:themeColor="background1" w:themeShade="80"/>
+                      <w:sz w:val="20"/>
+                      <w:szCs w:val="20"/>
+                    </w:rPr>
+                    <w:t xml:space="preserve">jQuery, </w:t>
+                  </w:r>
+                  <w:r>
+                    <w:rPr>
+                      <w:rFonts w:ascii="Oswald" w:eastAsia="Oswald" w:hAnsi="Oswald" w:cs="Oswald"/>
+                      <w:color w:val="808080" w:themeColor="background1" w:themeShade="80"/>
+                      <w:sz w:val="20"/>
+                      <w:szCs w:val="20"/>
+                    </w:rPr>
+                    <w:t>Node.js, KO.js, AngularJS, Bootstrap, Foundation, Apache, Naviserver</w:t>
                   </w:r>
                 </w:p>
               </w:tc>
@@ -3575,6 +3593,16 @@
                 <w:szCs w:val="28"/>
                 <w:shd w:val="clear" w:color="auto" w:fill="FFFFFF" w:themeFill="background1"/>
               </w:rPr>
+              <w:t xml:space="preserve">  </w:t>
+            </w:r>
+            <w:r>
+              <w:rPr>
+                <w:rFonts w:ascii="Oswald" w:eastAsia="Oswald" w:hAnsi="Oswald" w:cs="Oswald"/>
+                <w:color w:val="4F81BD" w:themeColor="accent1"/>
+                <w:sz w:val="28"/>
+                <w:szCs w:val="28"/>
+                <w:shd w:val="clear" w:color="auto" w:fill="FFFFFF" w:themeFill="background1"/>
+              </w:rPr>
               <w:t xml:space="preserve">      </w:t>
             </w:r>
             <w:r>
@@ -3633,7 +3661,18 @@
                 <w:szCs w:val="21"/>
                 <w:shd w:val="clear" w:color="auto" w:fill="FFFFFF"/>
               </w:rPr>
-              <w:t>Architected, developed, and productized an internal web application to automate and expedite REST API design, maintenance, and delivery.</w:t>
+              <w:t xml:space="preserve">Architected, developed, and </w:t>
+            </w:r>
+            <w:bookmarkStart w:id="0" w:name="_GoBack"/>
+            <w:bookmarkEnd w:id="0"/>
+            <w:r>
+              <w:rPr>
+                <w:rFonts w:ascii="Lucida Sans" w:hAnsi="Lucida Sans"/>
+                <w:sz w:val="21"/>
+                <w:szCs w:val="21"/>
+                <w:shd w:val="clear" w:color="auto" w:fill="FFFFFF"/>
+              </w:rPr>
+              <w:t>productized an internal web application to automate and expedite REST API design, maintenance, and delivery.</w:t>
             </w:r>
           </w:p>
           <w:p>
@@ -3733,7 +3772,7 @@
                 <w:szCs w:val="21"/>
                 <w:shd w:val="clear" w:color="auto" w:fill="FFFFFF"/>
               </w:rPr>
-              <w:t>as m</w:t>
+              <w:t xml:space="preserve">as </w:t>
             </w:r>
             <w:r>
               <w:rPr>
@@ -3742,7 +3781,43 @@
                 <w:szCs w:val="21"/>
                 <w:shd w:val="clear" w:color="auto" w:fill="FFFFFF"/>
               </w:rPr>
-              <w:t>ember of internal standards team. </w:t>
+              <w:t xml:space="preserve">a </w:t>
+            </w:r>
+            <w:r>
+              <w:rPr>
+                <w:rFonts w:ascii="Lucida Sans" w:hAnsi="Lucida Sans"/>
+                <w:sz w:val="21"/>
+                <w:szCs w:val="21"/>
+                <w:shd w:val="clear" w:color="auto" w:fill="FFFFFF"/>
+              </w:rPr>
+              <w:t>m</w:t>
+            </w:r>
+            <w:r>
+              <w:rPr>
+                <w:rFonts w:ascii="Lucida Sans" w:hAnsi="Lucida Sans"/>
+                <w:sz w:val="21"/>
+                <w:szCs w:val="21"/>
+                <w:shd w:val="clear" w:color="auto" w:fill="FFFFFF"/>
+              </w:rPr>
+              <w:t xml:space="preserve">ember of </w:t>
+            </w:r>
+            <w:r>
+              <w:rPr>
+                <w:rFonts w:ascii="Lucida Sans" w:hAnsi="Lucida Sans"/>
+                <w:sz w:val="21"/>
+                <w:szCs w:val="21"/>
+                <w:shd w:val="clear" w:color="auto" w:fill="FFFFFF"/>
+              </w:rPr>
+              <w:t xml:space="preserve">the </w:t>
+            </w:r>
+            <w:r>
+              <w:rPr>
+                <w:rFonts w:ascii="Lucida Sans" w:hAnsi="Lucida Sans"/>
+                <w:sz w:val="21"/>
+                <w:szCs w:val="21"/>
+                <w:shd w:val="clear" w:color="auto" w:fill="FFFFFF"/>
+              </w:rPr>
+              <w:t>internal standards team. </w:t>
             </w:r>
           </w:p>
           <w:p>
@@ -3806,6 +3881,15 @@
                 <w:szCs w:val="21"/>
                 <w:shd w:val="clear" w:color="auto" w:fill="FFFFFF"/>
               </w:rPr>
+              <w:t xml:space="preserve">the </w:t>
+            </w:r>
+            <w:r>
+              <w:rPr>
+                <w:rFonts w:ascii="Lucida Sans" w:hAnsi="Lucida Sans"/>
+                <w:sz w:val="21"/>
+                <w:szCs w:val="21"/>
+                <w:shd w:val="clear" w:color="auto" w:fill="FFFFFF"/>
+              </w:rPr>
               <w:t xml:space="preserve">external API </w:t>
             </w:r>
             <w:r>
@@ -3897,7 +3981,43 @@
                 <w:szCs w:val="21"/>
                 <w:shd w:val="clear" w:color="auto" w:fill="FFFFFF"/>
               </w:rPr>
-              <w:t xml:space="preserve"> and consulting with teams.</w:t>
+              <w:t xml:space="preserve"> and </w:t>
+            </w:r>
+            <w:r>
+              <w:rPr>
+                <w:rFonts w:ascii="Lucida Sans" w:hAnsi="Lucida Sans"/>
+                <w:sz w:val="21"/>
+                <w:szCs w:val="21"/>
+                <w:shd w:val="clear" w:color="auto" w:fill="FFFFFF"/>
+              </w:rPr>
+              <w:t>educating</w:t>
+            </w:r>
+            <w:r>
+              <w:rPr>
+                <w:rFonts w:ascii="Lucida Sans" w:hAnsi="Lucida Sans"/>
+                <w:sz w:val="21"/>
+                <w:szCs w:val="21"/>
+                <w:shd w:val="clear" w:color="auto" w:fill="FFFFFF"/>
+              </w:rPr>
+              <w:t xml:space="preserve"> </w:t>
+            </w:r>
+            <w:r>
+              <w:rPr>
+                <w:rFonts w:ascii="Lucida Sans" w:hAnsi="Lucida Sans"/>
+                <w:sz w:val="21"/>
+                <w:szCs w:val="21"/>
+                <w:shd w:val="clear" w:color="auto" w:fill="FFFFFF"/>
+              </w:rPr>
+              <w:t>internal</w:t>
+            </w:r>
+            <w:r>
+              <w:rPr>
+                <w:rFonts w:ascii="Lucida Sans" w:hAnsi="Lucida Sans"/>
+                <w:sz w:val="21"/>
+                <w:szCs w:val="21"/>
+                <w:shd w:val="clear" w:color="auto" w:fill="FFFFFF"/>
+              </w:rPr>
+              <w:t xml:space="preserve"> teams.</w:t>
             </w:r>
           </w:p>
           <w:p>
@@ -3998,7 +4118,25 @@
                 <w:szCs w:val="21"/>
                 <w:shd w:val="clear" w:color="auto" w:fill="FFFFFF"/>
               </w:rPr>
-              <w:t xml:space="preserve"> company wide</w:t>
+              <w:t xml:space="preserve"> company</w:t>
+            </w:r>
+            <w:r>
+              <w:rPr>
+                <w:rFonts w:ascii="Lucida Sans" w:hAnsi="Lucida Sans"/>
+                <w:sz w:val="21"/>
+                <w:szCs w:val="21"/>
+                <w:shd w:val="clear" w:color="auto" w:fill="FFFFFF"/>
+              </w:rPr>
+              <w:t>-</w:t>
+            </w:r>
+            <w:r>
+              <w:rPr>
+                <w:rFonts w:ascii="Lucida Sans" w:hAnsi="Lucida Sans"/>
+                <w:sz w:val="21"/>
+                <w:szCs w:val="21"/>
+                <w:shd w:val="clear" w:color="auto" w:fill="FFFFFF"/>
+              </w:rPr>
+              <w:t>wide</w:t>
             </w:r>
             <w:r>
               <w:rPr>
@@ -4304,7 +4442,27 @@
                 <w:szCs w:val="28"/>
                 <w:shd w:val="clear" w:color="auto" w:fill="FFFFFF" w:themeFill="background1"/>
               </w:rPr>
-              <w:t xml:space="preserve">     </w:t>
+              <w:t xml:space="preserve">   </w:t>
+            </w:r>
+            <w:r>
+              <w:rPr>
+                <w:rFonts w:ascii="Oswald" w:eastAsia="Oswald" w:hAnsi="Oswald" w:cs="Oswald"/>
+                <w:color w:val="4F81BD" w:themeColor="accent1"/>
+                <w:sz w:val="28"/>
+                <w:szCs w:val="28"/>
+                <w:shd w:val="clear" w:color="auto" w:fill="FFFFFF" w:themeFill="background1"/>
+              </w:rPr>
+              <w:t xml:space="preserve">    </w:t>
+            </w:r>
+            <w:r>
+              <w:rPr>
+                <w:rFonts w:ascii="Oswald" w:eastAsia="Oswald" w:hAnsi="Oswald" w:cs="Oswald"/>
+                <w:color w:val="4F81BD" w:themeColor="accent1"/>
+                <w:sz w:val="28"/>
+                <w:szCs w:val="28"/>
+                <w:shd w:val="clear" w:color="auto" w:fill="FFFFFF" w:themeFill="background1"/>
+              </w:rPr>
+              <w:t xml:space="preserve">  </w:t>
             </w:r>
             <w:r>
               <w:rPr>
@@ -4799,7 +4957,7 @@
                 <w:szCs w:val="28"/>
                 <w:shd w:val="clear" w:color="auto" w:fill="FFFFFF" w:themeFill="background1"/>
               </w:rPr>
-              <w:t xml:space="preserve">       </w:t>
+              <w:t xml:space="preserve">      </w:t>
             </w:r>
             <w:r>
               <w:rPr>
@@ -4819,7 +4977,27 @@
                 <w:szCs w:val="28"/>
                 <w:shd w:val="clear" w:color="auto" w:fill="FFFFFF" w:themeFill="background1"/>
               </w:rPr>
-              <w:t xml:space="preserve">           </w:t>
+              <w:t xml:space="preserve">       </w:t>
+            </w:r>
+            <w:r>
+              <w:rPr>
+                <w:rFonts w:ascii="Oswald" w:eastAsia="Oswald" w:hAnsi="Oswald" w:cs="Oswald"/>
+                <w:color w:val="4F81BD" w:themeColor="accent1"/>
+                <w:sz w:val="28"/>
+                <w:szCs w:val="28"/>
+                <w:shd w:val="clear" w:color="auto" w:fill="FFFFFF" w:themeFill="background1"/>
+              </w:rPr>
+              <w:t xml:space="preserve">   </w:t>
+            </w:r>
+            <w:r>
+              <w:rPr>
+                <w:rFonts w:ascii="Oswald" w:eastAsia="Oswald" w:hAnsi="Oswald" w:cs="Oswald"/>
+                <w:color w:val="4F81BD" w:themeColor="accent1"/>
+                <w:sz w:val="28"/>
+                <w:szCs w:val="28"/>
+                <w:shd w:val="clear" w:color="auto" w:fill="FFFFFF" w:themeFill="background1"/>
+              </w:rPr>
+              <w:t xml:space="preserve">    </w:t>
             </w:r>
             <w:r>
               <w:rPr>
@@ -4874,7 +5052,25 @@
                 <w:szCs w:val="21"/>
                 <w:shd w:val="clear" w:color="auto" w:fill="FFFFFF"/>
               </w:rPr>
-              <w:t>ing efforts for messaging platform.</w:t>
+              <w:t xml:space="preserve">ing efforts for </w:t>
+            </w:r>
+            <w:r>
+              <w:rPr>
+                <w:rFonts w:ascii="Lucida Sans" w:hAnsi="Lucida Sans"/>
+                <w:sz w:val="21"/>
+                <w:szCs w:val="21"/>
+                <w:shd w:val="clear" w:color="auto" w:fill="FFFFFF"/>
+              </w:rPr>
+              <w:t xml:space="preserve">the </w:t>
+            </w:r>
+            <w:r>
+              <w:rPr>
+                <w:rFonts w:ascii="Lucida Sans" w:hAnsi="Lucida Sans"/>
+                <w:sz w:val="21"/>
+                <w:szCs w:val="21"/>
+                <w:shd w:val="clear" w:color="auto" w:fill="FFFFFF"/>
+              </w:rPr>
+              <w:t>messaging platform.</w:t>
             </w:r>
           </w:p>
           <w:p>
@@ -5132,7 +5328,27 @@
                 <w:szCs w:val="20"/>
                 <w:shd w:val="clear" w:color="auto" w:fill="FFFFFF" w:themeFill="background1"/>
               </w:rPr>
-              <w:t xml:space="preserve">      </w:t>
+              <w:t xml:space="preserve">  </w:t>
+            </w:r>
+            <w:r>
+              <w:rPr>
+                <w:rFonts w:ascii="Oswald" w:eastAsia="Oswald" w:hAnsi="Oswald" w:cs="Oswald"/>
+                <w:color w:val="A6A6A6" w:themeColor="background1" w:themeShade="A6"/>
+                <w:sz w:val="20"/>
+                <w:szCs w:val="20"/>
+                <w:shd w:val="clear" w:color="auto" w:fill="FFFFFF" w:themeFill="background1"/>
+              </w:rPr>
+              <w:t xml:space="preserve">    </w:t>
+            </w:r>
+            <w:r>
+              <w:rPr>
+                <w:rFonts w:ascii="Oswald" w:eastAsia="Oswald" w:hAnsi="Oswald" w:cs="Oswald"/>
+                <w:color w:val="A6A6A6" w:themeColor="background1" w:themeShade="A6"/>
+                <w:sz w:val="20"/>
+                <w:szCs w:val="20"/>
+                <w:shd w:val="clear" w:color="auto" w:fill="FFFFFF" w:themeFill="background1"/>
+              </w:rPr>
+              <w:t xml:space="preserve">    </w:t>
             </w:r>
             <w:r>
               <w:rPr>
@@ -5492,7 +5708,27 @@
                 <w:szCs w:val="28"/>
                 <w:shd w:val="clear" w:color="auto" w:fill="FFFFFF" w:themeFill="background1"/>
               </w:rPr>
-              <w:t xml:space="preserve">    </w:t>
+              <w:t xml:space="preserve">  </w:t>
+            </w:r>
+            <w:r>
+              <w:rPr>
+                <w:rFonts w:ascii="Oswald" w:eastAsia="Oswald" w:hAnsi="Oswald" w:cs="Oswald"/>
+                <w:color w:val="4F81BD" w:themeColor="accent1"/>
+                <w:sz w:val="28"/>
+                <w:szCs w:val="28"/>
+                <w:shd w:val="clear" w:color="auto" w:fill="FFFFFF" w:themeFill="background1"/>
+              </w:rPr>
+              <w:t xml:space="preserve"> </w:t>
+            </w:r>
+            <w:r>
+              <w:rPr>
+                <w:rFonts w:ascii="Oswald" w:eastAsia="Oswald" w:hAnsi="Oswald" w:cs="Oswald"/>
+                <w:color w:val="4F81BD" w:themeColor="accent1"/>
+                <w:sz w:val="28"/>
+                <w:szCs w:val="28"/>
+                <w:shd w:val="clear" w:color="auto" w:fill="FFFFFF" w:themeFill="background1"/>
+              </w:rPr>
+              <w:t xml:space="preserve">  </w:t>
             </w:r>
             <w:r>
               <w:rPr>
@@ -7549,16 +7785,16 @@
               <mc:AlternateContent>
                 <mc:Choice Requires="wps">
                   <w:drawing>
-                    <wp:anchor distT="0" distB="0" distL="114300" distR="114300" simplePos="0" relativeHeight="251781120" behindDoc="0" locked="0" layoutInCell="1" allowOverlap="1" wp14:anchorId="7BEF68C6" wp14:editId="2C2FD4C5">
+                    <wp:anchor distT="0" distB="0" distL="114300" distR="114300" simplePos="0" relativeHeight="251781120" behindDoc="0" locked="0" layoutInCell="1" allowOverlap="1" wp14:anchorId="7BEF68C6" wp14:editId="378CA5B8">
                       <wp:simplePos x="0" y="0"/>
                       <wp:positionH relativeFrom="column">
-                        <wp:posOffset>-117475</wp:posOffset>
+                        <wp:posOffset>-114299</wp:posOffset>
                       </wp:positionH>
                       <wp:positionV relativeFrom="paragraph">
-                        <wp:posOffset>98425</wp:posOffset>
+                        <wp:posOffset>97155</wp:posOffset>
                       </wp:positionV>
-                      <wp:extent cx="0" cy="2200275"/>
-                      <wp:effectExtent l="95250" t="76200" r="95250" b="85725"/>
+                      <wp:extent cx="0" cy="1847850"/>
+                      <wp:effectExtent l="95250" t="76200" r="95250" b="95250"/>
                       <wp:wrapNone/>
                       <wp:docPr id="3" name="Straight Connector 3"/>
                       <wp:cNvGraphicFramePr/>
@@ -7569,7 +7805,7 @@
                             <wps:spPr>
                               <a:xfrm>
                                 <a:off x="0" y="0"/>
-                                <a:ext cx="0" cy="2200275"/>
+                                <a:ext cx="0" cy="1847850"/>
                               </a:xfrm>
                               <a:prstGeom prst="line">
                                 <a:avLst/>
@@ -7613,7 +7849,7 @@
                 </mc:Choice>
                 <mc:Fallback>
                   <w:pict>
-                    <v:line w14:anchorId="211E80D1" id="Straight Connector 3" o:spid="_x0000_s1026" style="position:absolute;z-index:251781120;visibility:visible;mso-wrap-style:square;mso-width-percent:0;mso-height-percent:0;mso-wrap-distance-left:9pt;mso-wrap-distance-top:0;mso-wrap-distance-right:9pt;mso-wrap-distance-bottom:0;mso-position-horizontal:absolute;mso-position-horizontal-relative:text;mso-position-vertical:absolute;mso-position-vertical-relative:text;mso-width-percent:0;mso-height-percent:0;mso-width-relative:margin;mso-height-relative:margin" from="-9.25pt,7.75pt" to="-9.25pt,181pt" o:gfxdata="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" strokecolor="#4f81bd [3204]" strokeweight="1.5pt">
+                    <v:line w14:anchorId="3E3B02C2" id="Straight Connector 3" o:spid="_x0000_s1026" style="position:absolute;z-index:251781120;visibility:visible;mso-wrap-style:square;mso-width-percent:0;mso-height-percent:0;mso-wrap-distance-left:9pt;mso-wrap-distance-top:0;mso-wrap-distance-right:9pt;mso-wrap-distance-bottom:0;mso-position-horizontal:absolute;mso-position-horizontal-relative:text;mso-position-vertical:absolute;mso-position-vertical-relative:text;mso-width-percent:0;mso-height-percent:0;mso-width-relative:margin;mso-height-relative:margin" from="-9pt,7.65pt" to="-9pt,153.15pt" o:gfxdata="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" strokecolor="#4f81bd [3204]" strokeweight="1.5pt">
                       <v:stroke startarrow="oval" startarrowwidth="wide" startarrowlength="long" endarrowwidth="wide" endarrowlength="long" opacity="6682f" endcap="round"/>
                       <v:shadow on="t" color="black" opacity="24903f" origin=",.5" offset="0,.55556mm"/>
                     </v:line>
@@ -7704,7 +7940,15 @@
                 <w:sz w:val="21"/>
                 <w:szCs w:val="21"/>
               </w:rPr>
-              <w:t xml:space="preserve">Lead the performance optimization team from an engineering and project management </w:t>
+              <w:t>Headed</w:t>
+            </w:r>
+            <w:r>
+              <w:rPr>
+                <w:rFonts w:ascii="Lucida Sans" w:hAnsi="Lucida Sans"/>
+                <w:sz w:val="21"/>
+                <w:szCs w:val="21"/>
+              </w:rPr>
+              <w:t xml:space="preserve"> the performance optimization team from an engineering and project management </w:t>
             </w:r>
             <w:r>
               <w:rPr>
@@ -7720,7 +7964,7 @@
                 <w:sz w:val="21"/>
                 <w:szCs w:val="21"/>
               </w:rPr>
-              <w:t xml:space="preserve">.  </w:t>
+              <w:t>.</w:t>
             </w:r>
           </w:p>
           <w:p>
@@ -7735,9 +7979,11 @@
               <w:ind w:left="216" w:hanging="216"/>
               <w:jc w:val="both"/>
               <w:rPr>
-                <w:rFonts w:ascii="Lucida Sans" w:hAnsi="Lucida Sans"/>
-                <w:sz w:val="21"/>
-                <w:szCs w:val="21"/>
+                <w:rFonts w:ascii="Oswald" w:eastAsia="Oswald" w:hAnsi="Oswald" w:cs="Oswald"/>
+                <w:color w:val="808080" w:themeColor="background1" w:themeShade="80"/>
+                <w:sz w:val="18"/>
+                <w:szCs w:val="18"/>
+                <w:shd w:val="clear" w:color="auto" w:fill="FFFFFF" w:themeFill="background1"/>
               </w:rPr>
             </w:pPr>
             <w:r>
@@ -7746,23 +7992,40 @@
                 <w:sz w:val="21"/>
                 <w:szCs w:val="21"/>
               </w:rPr>
-              <w:t>Accelerated customer’s understanding of the products by providing presentations and weekly</w:t>
-            </w:r>
-            <w:r>
-              <w:rPr>
-                <w:rFonts w:ascii="Lucida Sans" w:hAnsi="Lucida Sans"/>
-                <w:sz w:val="21"/>
-                <w:szCs w:val="21"/>
-              </w:rPr>
-              <w:t xml:space="preserve"> performance</w:t>
-            </w:r>
-            <w:r>
-              <w:rPr>
-                <w:rFonts w:ascii="Lucida Sans" w:hAnsi="Lucida Sans"/>
-                <w:sz w:val="21"/>
-                <w:szCs w:val="21"/>
-              </w:rPr>
-              <w:t xml:space="preserve"> updates. </w:t>
+              <w:t xml:space="preserve">Reduced turnaround time and increased effectiveness of statistics reporting by developing an internal </w:t>
+            </w:r>
+            <w:r>
+              <w:rPr>
+                <w:rFonts w:ascii="Lucida Sans" w:hAnsi="Lucida Sans"/>
+                <w:sz w:val="21"/>
+                <w:szCs w:val="21"/>
+              </w:rPr>
+              <w:t>web-based</w:t>
+            </w:r>
+            <w:r>
+              <w:rPr>
+                <w:rFonts w:ascii="Lucida Sans" w:hAnsi="Lucida Sans"/>
+                <w:sz w:val="21"/>
+                <w:szCs w:val="21"/>
+              </w:rPr>
+              <w:t xml:space="preserve"> </w:t>
+            </w:r>
+            <w:r>
+              <w:rPr>
+                <w:rFonts w:ascii="Lucida Sans" w:hAnsi="Lucida Sans"/>
+                <w:sz w:val="21"/>
+                <w:szCs w:val="21"/>
+              </w:rPr>
+              <w:t>reporting tool.</w:t>
+            </w:r>
+            <w:r>
+              <w:rPr>
+                <w:rFonts w:ascii="Segoe UI" w:hAnsi="Segoe UI" w:cs="Segoe UI"/>
+                <w:sz w:val="18"/>
+                <w:szCs w:val="18"/>
+                <w:shd w:val="clear" w:color="auto" w:fill="FFFFFF"/>
+              </w:rPr>
+              <w:t> </w:t>
             </w:r>
           </w:p>
           <w:p>
@@ -7788,15 +8051,23 @@
                 <w:sz w:val="21"/>
                 <w:szCs w:val="21"/>
               </w:rPr>
-              <w:t>Improved resolution time of performance issues by assisting the customer and internal teams in analyzing statistics</w:t>
-            </w:r>
-            <w:r>
-              <w:rPr>
-                <w:rFonts w:ascii="Lucida Sans" w:hAnsi="Lucida Sans"/>
-                <w:sz w:val="21"/>
-                <w:szCs w:val="21"/>
-              </w:rPr>
-              <w:t>.</w:t>
+              <w:t>Accelerated customer’s understanding of the products by providing presentations and weekly</w:t>
+            </w:r>
+            <w:r>
+              <w:rPr>
+                <w:rFonts w:ascii="Lucida Sans" w:hAnsi="Lucida Sans"/>
+                <w:sz w:val="21"/>
+                <w:szCs w:val="21"/>
+              </w:rPr>
+              <w:t xml:space="preserve"> performance</w:t>
+            </w:r>
+            <w:r>
+              <w:rPr>
+                <w:rFonts w:ascii="Lucida Sans" w:hAnsi="Lucida Sans"/>
+                <w:sz w:val="21"/>
+                <w:szCs w:val="21"/>
+              </w:rPr>
+              <w:t xml:space="preserve"> updates. </w:t>
             </w:r>
           </w:p>
           <w:p>
@@ -7822,23 +8093,15 @@
                 <w:sz w:val="21"/>
                 <w:szCs w:val="21"/>
               </w:rPr>
-              <w:t xml:space="preserve">Minimized capacity issues within the network by providing the customer with information and analysis on </w:t>
-            </w:r>
-            <w:r>
-              <w:rPr>
-                <w:rFonts w:ascii="Lucida Sans" w:hAnsi="Lucida Sans"/>
-                <w:sz w:val="21"/>
-                <w:szCs w:val="21"/>
-              </w:rPr>
-              <w:t>network</w:t>
-            </w:r>
-            <w:r>
-              <w:rPr>
-                <w:rFonts w:ascii="Lucida Sans" w:hAnsi="Lucida Sans"/>
-                <w:sz w:val="21"/>
-                <w:szCs w:val="21"/>
-              </w:rPr>
-              <w:t xml:space="preserve"> capacity.</w:t>
+              <w:t>Improved resolution time of performance issues by assisting the customer and internal teams in analyzing statistics</w:t>
+            </w:r>
+            <w:r>
+              <w:rPr>
+                <w:rFonts w:ascii="Lucida Sans" w:hAnsi="Lucida Sans"/>
+                <w:sz w:val="21"/>
+                <w:szCs w:val="21"/>
+              </w:rPr>
+              <w:t>.</w:t>
             </w:r>
           </w:p>
           <w:p>
@@ -7871,43 +8134,8 @@
             <w:pPr>
               <w:pStyle w:val="ListParagraph"/>
               <w:widowControl w:val="0"/>
-              <w:numPr>
-                <w:ilvl w:val="0"/>
-                <w:numId w:val="11"/>
-              </w:numPr>
               <w:shd w:val="clear" w:color="auto" w:fill="FFFFFF" w:themeFill="background1"/>
-              <w:ind w:left="216" w:hanging="216"/>
-              <w:jc w:val="both"/>
-              <w:rPr>
-                <w:rFonts w:ascii="Oswald" w:eastAsia="Oswald" w:hAnsi="Oswald" w:cs="Oswald"/>
-                <w:color w:val="808080" w:themeColor="background1" w:themeShade="80"/>
-                <w:sz w:val="18"/>
-                <w:szCs w:val="18"/>
-                <w:shd w:val="clear" w:color="auto" w:fill="FFFFFF" w:themeFill="background1"/>
-              </w:rPr>
-            </w:pPr>
-            <w:r>
-              <w:rPr>
-                <w:rFonts w:ascii="Lucida Sans" w:hAnsi="Lucida Sans"/>
-                <w:sz w:val="21"/>
-                <w:szCs w:val="21"/>
-              </w:rPr>
-              <w:t>Reduced turnaround time and increased effectiveness of statistics reporting by developing an internal reporting tool.</w:t>
-            </w:r>
-            <w:r>
-              <w:rPr>
-                <w:rFonts w:ascii="Segoe UI" w:hAnsi="Segoe UI" w:cs="Segoe UI"/>
-                <w:sz w:val="18"/>
-                <w:szCs w:val="18"/>
-                <w:shd w:val="clear" w:color="auto" w:fill="FFFFFF"/>
-              </w:rPr>
-              <w:t> </w:t>
-            </w:r>
-          </w:p>
-          <w:p>
-            <w:pPr>
-              <w:widowControl w:val="0"/>
-              <w:shd w:val="clear" w:color="auto" w:fill="FFFFFF" w:themeFill="background1"/>
+              <w:ind w:left="216"/>
               <w:jc w:val="both"/>
               <w:rPr>
                 <w:rFonts w:ascii="Lucida Sans" w:hAnsi="Lucida Sans"/>
@@ -8165,17 +8393,7 @@
                 <w:sz w:val="21"/>
                 <w:szCs w:val="21"/>
               </w:rPr>
-              <w:t>Performed testing, managed all bug fixes and collaborated with the customer on the</w:t>
-            </w:r>
-            <w:bookmarkStart w:id="0" w:name="_GoBack"/>
-            <w:bookmarkEnd w:id="0"/>
-            <w:r>
-              <w:rPr>
-                <w:rFonts w:ascii="Lucida Sans" w:hAnsi="Lucida Sans"/>
-                <w:sz w:val="21"/>
-                <w:szCs w:val="21"/>
-              </w:rPr>
-              <w:t xml:space="preserve"> integration of the solution.</w:t>
+              <w:t>Performed testing, managed all bug fixes and collaborated with the customer on the integration of the solution.</w:t>
             </w:r>
           </w:p>
           <w:p>
@@ -9236,21 +9454,21 @@
         <v:path o:extrusionok="f" gradientshapeok="t" o:connecttype="rect"/>
         <o:lock v:ext="edit" aspectratio="t"/>
       </v:shapetype>
-      <v:shape id="_x0000_i2292" type="#_x0000_t75" alt="Newspaper" style="width:13.5pt;height:13.5pt;visibility:visible" o:gfxdata="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" o:bullet="t">
+      <v:shape id="_x0000_i1065" type="#_x0000_t75" alt="Newspaper" style="width:13.5pt;height:13.5pt;visibility:visible" o:gfxdata="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" o:bullet="t">
         <v:imagedata r:id="rId1" o:title="" croptop="-2445f" cropbottom="-1712f" cropleft="-2445f" cropright="-1712f"/>
       </v:shape>
     </w:pict>
   </w:numPicBullet>
   <w:numPicBullet w:numPicBulletId="1">
     <w:pict>
-      <v:shape id="_x0000_i2293" type="#_x0000_t75" alt="Speech" style="width:13.5pt;height:12.75pt;visibility:visible" o:gfxdata="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" o:bullet="t">
+      <v:shape id="_x0000_i1066" type="#_x0000_t75" alt="Speech" style="width:13.5pt;height:12.75pt;visibility:visible" o:gfxdata="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" o:bullet="t">
         <v:imagedata r:id="rId2" o:title="" croptop="-9961f" cropbottom="-11010f" cropleft="-7065f" cropright="-7796f"/>
       </v:shape>
     </w:pict>
   </w:numPicBullet>
   <w:numPicBullet w:numPicBulletId="2">
     <w:pict>
-      <v:shape id="_x0000_i2294" type="#_x0000_t75" alt="Speech" style="width:14.25pt;height:13.5pt;visibility:visible" o:gfxdata="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" o:bullet="t">
+      <v:shape id="_x0000_i1067" type="#_x0000_t75" alt="Speech" style="width:14.25pt;height:13.5pt;visibility:visible" o:gfxdata="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" o:bullet="t">
         <v:imagedata r:id="rId3" o:title="" croptop="-9258f" cropbottom="-9258f" cropleft="-6599f" cropright="-6371f"/>
       </v:shape>
     </w:pict>

</xml_diff>

<commit_message>
new content and formating
</commit_message>
<xml_diff>
--- a/assets/files/resume-new-sept19-2019.docx
+++ b/assets/files/resume-new-sept19-2019.docx
@@ -23,7 +23,7 @@
             <w:shd w:val="clear" w:color="auto" w:fill="FFFFFF" w:themeFill="background1"/>
             <w:tcMar>
               <w:top w:w="100" w:type="dxa"/>
-              <w:left w:w="100" w:type="dxa"/>
+              <w:left w:w="14" w:type="dxa"/>
               <w:bottom w:w="100" w:type="dxa"/>
               <w:right w:w="100" w:type="dxa"/>
             </w:tcMar>
@@ -1332,11 +1332,56 @@
                   <w:r>
                     <w:rPr>
                       <w:rFonts w:ascii="Oswald" w:eastAsia="Oswald" w:hAnsi="Oswald" w:cs="Oswald"/>
-                      <w:color w:val="808080" w:themeColor="background1" w:themeShade="80"/>
+                      <w:color w:val="595959" w:themeColor="text1" w:themeTint="A6"/>
                       <w:sz w:val="20"/>
                       <w:szCs w:val="20"/>
                     </w:rPr>
-                    <w:t>2G, 3G, GSM, CDMA, UMTS, LTE, SMS, HLR, HSS</w:t>
+                    <w:t xml:space="preserve">2G, 3G, GSM, CDMA, UMTS, LTE, </w:t>
+                  </w:r>
+                  <w:r>
+                    <w:rPr>
+                      <w:rFonts w:ascii="Oswald" w:eastAsia="Oswald" w:hAnsi="Oswald" w:cs="Oswald"/>
+                      <w:color w:val="595959" w:themeColor="text1" w:themeTint="A6"/>
+                      <w:sz w:val="20"/>
+                      <w:szCs w:val="20"/>
+                    </w:rPr>
+                    <w:t>messaging</w:t>
+                  </w:r>
+                  <w:r>
+                    <w:rPr>
+                      <w:rFonts w:ascii="Oswald" w:eastAsia="Oswald" w:hAnsi="Oswald" w:cs="Oswald"/>
+                      <w:color w:val="595959" w:themeColor="text1" w:themeTint="A6"/>
+                      <w:sz w:val="20"/>
+                      <w:szCs w:val="20"/>
+                    </w:rPr>
+                    <w:t xml:space="preserve"> (SMSC)</w:t>
+                  </w:r>
+                  <w:r>
+                    <w:rPr>
+                      <w:rFonts w:ascii="Oswald" w:eastAsia="Oswald" w:hAnsi="Oswald" w:cs="Oswald"/>
+                      <w:color w:val="595959" w:themeColor="text1" w:themeTint="A6"/>
+                      <w:sz w:val="20"/>
+                      <w:szCs w:val="20"/>
+                    </w:rPr>
+                    <w:t xml:space="preserve">, </w:t>
+                  </w:r>
+                  <w:r>
+                    <w:rPr>
+                      <w:rFonts w:ascii="Oswald" w:eastAsia="Oswald" w:hAnsi="Oswald" w:cs="Oswald"/>
+                      <w:color w:val="595959" w:themeColor="text1" w:themeTint="A6"/>
+                      <w:sz w:val="20"/>
+                      <w:szCs w:val="20"/>
+                    </w:rPr>
+                    <w:t>subscriber services</w:t>
+                  </w:r>
+                  <w:r>
+                    <w:rPr>
+                      <w:rFonts w:ascii="Oswald" w:eastAsia="Oswald" w:hAnsi="Oswald" w:cs="Oswald"/>
+                      <w:color w:val="595959" w:themeColor="text1" w:themeTint="A6"/>
+                      <w:sz w:val="20"/>
+                      <w:szCs w:val="20"/>
+                    </w:rPr>
+                    <w:t xml:space="preserve"> (HLR, HSS)</w:t>
                   </w:r>
                 </w:p>
               </w:tc>
@@ -1422,7 +1467,7 @@
                   <w:r>
                     <w:rPr>
                       <w:rFonts w:ascii="Oswald" w:eastAsia="Oswald" w:hAnsi="Oswald" w:cs="Oswald"/>
-                      <w:color w:val="808080" w:themeColor="background1" w:themeShade="80"/>
+                      <w:color w:val="595959" w:themeColor="text1" w:themeTint="A6"/>
                       <w:sz w:val="20"/>
                       <w:szCs w:val="20"/>
                     </w:rPr>
@@ -1593,12 +1638,104 @@
                   <w:r>
                     <w:rPr>
                       <w:rFonts w:ascii="Oswald" w:eastAsia="Oswald" w:hAnsi="Oswald" w:cs="Oswald"/>
-                      <w:color w:val="808080" w:themeColor="background1" w:themeShade="80"/>
+                      <w:color w:val="595959" w:themeColor="text1" w:themeTint="A6"/>
                       <w:sz w:val="20"/>
                       <w:szCs w:val="20"/>
                     </w:rPr>
-                    <w:t>REST, OpenAPI (Swagger), HTTP/1.1, HTTP/2, SOAP</w:t>
+                    <w:t>REST, OpenAPI (Swagger),</w:t>
                   </w:r>
+                  <w:r>
+                    <w:rPr>
+                      <w:rFonts w:ascii="Oswald" w:eastAsia="Oswald" w:hAnsi="Oswald" w:cs="Oswald"/>
+                      <w:color w:val="595959" w:themeColor="text1" w:themeTint="A6"/>
+                      <w:sz w:val="20"/>
+                      <w:szCs w:val="20"/>
+                    </w:rPr>
+                    <w:t xml:space="preserve"> </w:t>
+                  </w:r>
+                  <w:r>
+                    <w:rPr>
+                      <w:rFonts w:ascii="Oswald" w:eastAsia="Oswald" w:hAnsi="Oswald" w:cs="Oswald"/>
+                      <w:color w:val="595959" w:themeColor="text1" w:themeTint="A6"/>
+                      <w:sz w:val="20"/>
+                      <w:szCs w:val="20"/>
+                    </w:rPr>
+                    <w:t>JSON</w:t>
+                  </w:r>
+                  <w:r>
+                    <w:rPr>
+                      <w:rFonts w:ascii="Oswald" w:eastAsia="Oswald" w:hAnsi="Oswald" w:cs="Oswald"/>
+                      <w:color w:val="595959" w:themeColor="text1" w:themeTint="A6"/>
+                      <w:sz w:val="20"/>
+                      <w:szCs w:val="20"/>
+                    </w:rPr>
+                    <w:t xml:space="preserve"> Schema,</w:t>
+                  </w:r>
+                  <w:r>
+                    <w:rPr>
+                      <w:rFonts w:ascii="Oswald" w:eastAsia="Oswald" w:hAnsi="Oswald" w:cs="Oswald"/>
+                      <w:color w:val="595959" w:themeColor="text1" w:themeTint="A6"/>
+                      <w:sz w:val="20"/>
+                      <w:szCs w:val="20"/>
+                    </w:rPr>
+                    <w:t xml:space="preserve"> HTTP/1.1, HTTP/2, SOAP</w:t>
+                  </w:r>
+                  <w:r>
+                    <w:rPr>
+                      <w:rFonts w:ascii="Oswald" w:eastAsia="Oswald" w:hAnsi="Oswald" w:cs="Oswald"/>
+                      <w:color w:val="595959" w:themeColor="text1" w:themeTint="A6"/>
+                      <w:sz w:val="20"/>
+                      <w:szCs w:val="20"/>
+                    </w:rPr>
+                    <w:t xml:space="preserve">, </w:t>
+                  </w:r>
+                  <w:r>
+                    <w:rPr>
+                      <w:rFonts w:ascii="Oswald" w:eastAsia="Oswald" w:hAnsi="Oswald" w:cs="Oswald"/>
+                      <w:color w:val="595959" w:themeColor="text1" w:themeTint="A6"/>
+                      <w:sz w:val="20"/>
+                      <w:szCs w:val="20"/>
+                    </w:rPr>
+                    <w:t>WSDL</w:t>
+                  </w:r>
+                  <w:r>
+                    <w:rPr>
+                      <w:rFonts w:ascii="Oswald" w:eastAsia="Oswald" w:hAnsi="Oswald" w:cs="Oswald"/>
+                      <w:color w:val="595959" w:themeColor="text1" w:themeTint="A6"/>
+                      <w:sz w:val="20"/>
+                      <w:szCs w:val="20"/>
+                    </w:rPr>
+                    <w:t>, XML</w:t>
+                  </w:r>
+                  <w:r>
+                    <w:rPr>
+                      <w:rFonts w:ascii="Oswald" w:eastAsia="Oswald" w:hAnsi="Oswald" w:cs="Oswald"/>
+                      <w:color w:val="595959" w:themeColor="text1" w:themeTint="A6"/>
+                      <w:sz w:val="20"/>
+                      <w:szCs w:val="20"/>
+                    </w:rPr>
+                    <w:t xml:space="preserve">, </w:t>
+                  </w:r>
+                  <w:proofErr w:type="spellStart"/>
+                  <w:r>
+                    <w:rPr>
+                      <w:rFonts w:ascii="Oswald" w:eastAsia="Oswald" w:hAnsi="Oswald" w:cs="Oswald"/>
+                      <w:color w:val="595959" w:themeColor="text1" w:themeTint="A6"/>
+                      <w:sz w:val="20"/>
+                      <w:szCs w:val="20"/>
+                    </w:rPr>
+                    <w:t>Grap</w:t>
+                  </w:r>
+                  <w:r>
+                    <w:rPr>
+                      <w:rFonts w:ascii="Oswald" w:eastAsia="Oswald" w:hAnsi="Oswald" w:cs="Oswald"/>
+                      <w:color w:val="595959" w:themeColor="text1" w:themeTint="A6"/>
+                      <w:sz w:val="20"/>
+                      <w:szCs w:val="20"/>
+                    </w:rPr>
+                    <w:t>hQL</w:t>
+                  </w:r>
+                  <w:proofErr w:type="spellEnd"/>
                 </w:p>
               </w:tc>
             </w:tr>
@@ -1765,7 +1902,7 @@
                     <w:widowControl w:val="0"/>
                     <w:rPr>
                       <w:rFonts w:ascii="Oswald" w:eastAsia="Oswald" w:hAnsi="Oswald" w:cs="Oswald"/>
-                      <w:color w:val="A6A6A6" w:themeColor="background1" w:themeShade="A6"/>
+                      <w:color w:val="595959" w:themeColor="text1" w:themeTint="A6"/>
                       <w:sz w:val="20"/>
                       <w:szCs w:val="20"/>
                     </w:rPr>
@@ -1773,7 +1910,7 @@
                   <w:r>
                     <w:rPr>
                       <w:rFonts w:ascii="Oswald" w:eastAsia="Oswald" w:hAnsi="Oswald" w:cs="Oswald"/>
-                      <w:color w:val="808080" w:themeColor="background1" w:themeShade="80"/>
+                      <w:color w:val="595959" w:themeColor="text1" w:themeTint="A6"/>
                       <w:sz w:val="20"/>
                       <w:szCs w:val="20"/>
                     </w:rPr>
@@ -1939,16 +2076,52 @@
                   <w:r>
                     <w:rPr>
                       <w:rFonts w:ascii="Oswald" w:eastAsia="Oswald" w:hAnsi="Oswald" w:cs="Oswald"/>
-                      <w:color w:val="808080" w:themeColor="background1" w:themeShade="80"/>
+                      <w:color w:val="595959" w:themeColor="text1" w:themeTint="A6"/>
                       <w:sz w:val="20"/>
                       <w:szCs w:val="20"/>
                     </w:rPr>
-                    <w:t xml:space="preserve">HTML5, CSS, JS, </w:t>
+                    <w:t>HTML5, CSS, J</w:t>
                   </w:r>
                   <w:r>
                     <w:rPr>
                       <w:rFonts w:ascii="Oswald" w:eastAsia="Oswald" w:hAnsi="Oswald" w:cs="Oswald"/>
-                      <w:color w:val="808080" w:themeColor="background1" w:themeShade="80"/>
+                      <w:color w:val="595959" w:themeColor="text1" w:themeTint="A6"/>
+                      <w:sz w:val="20"/>
+                      <w:szCs w:val="20"/>
+                    </w:rPr>
+                    <w:t>ava</w:t>
+                  </w:r>
+                  <w:r>
+                    <w:rPr>
+                      <w:rFonts w:ascii="Oswald" w:eastAsia="Oswald" w:hAnsi="Oswald" w:cs="Oswald"/>
+                      <w:color w:val="595959" w:themeColor="text1" w:themeTint="A6"/>
+                      <w:sz w:val="20"/>
+                      <w:szCs w:val="20"/>
+                    </w:rPr>
+                    <w:t>S</w:t>
+                  </w:r>
+                  <w:r>
+                    <w:rPr>
+                      <w:rFonts w:ascii="Oswald" w:eastAsia="Oswald" w:hAnsi="Oswald" w:cs="Oswald"/>
+                      <w:color w:val="595959" w:themeColor="text1" w:themeTint="A6"/>
+                      <w:sz w:val="20"/>
+                      <w:szCs w:val="20"/>
+                    </w:rPr>
+                    <w:t>cript</w:t>
+                  </w:r>
+                  <w:r>
+                    <w:rPr>
+                      <w:rFonts w:ascii="Oswald" w:eastAsia="Oswald" w:hAnsi="Oswald" w:cs="Oswald"/>
+                      <w:color w:val="595959" w:themeColor="text1" w:themeTint="A6"/>
+                      <w:sz w:val="20"/>
+                      <w:szCs w:val="20"/>
+                    </w:rPr>
+                    <w:t xml:space="preserve">, </w:t>
+                  </w:r>
+                  <w:r>
+                    <w:rPr>
+                      <w:rFonts w:ascii="Oswald" w:eastAsia="Oswald" w:hAnsi="Oswald" w:cs="Oswald"/>
+                      <w:color w:val="595959" w:themeColor="text1" w:themeTint="A6"/>
                       <w:sz w:val="20"/>
                       <w:szCs w:val="20"/>
                     </w:rPr>
@@ -1957,11 +2130,92 @@
                   <w:r>
                     <w:rPr>
                       <w:rFonts w:ascii="Oswald" w:eastAsia="Oswald" w:hAnsi="Oswald" w:cs="Oswald"/>
-                      <w:color w:val="808080" w:themeColor="background1" w:themeShade="80"/>
+                      <w:color w:val="595959" w:themeColor="text1" w:themeTint="A6"/>
                       <w:sz w:val="20"/>
                       <w:szCs w:val="20"/>
                     </w:rPr>
-                    <w:t>Node.js, KO.js, AngularJS, Bootstrap, Foundation, Apache, Naviserver</w:t>
+                    <w:t>Node.js, K</w:t>
+                  </w:r>
+                  <w:r>
+                    <w:rPr>
+                      <w:rFonts w:ascii="Oswald" w:eastAsia="Oswald" w:hAnsi="Oswald" w:cs="Oswald"/>
+                      <w:color w:val="595959" w:themeColor="text1" w:themeTint="A6"/>
+                      <w:sz w:val="20"/>
+                      <w:szCs w:val="20"/>
+                    </w:rPr>
+                    <w:t>nockout</w:t>
+                  </w:r>
+                  <w:r>
+                    <w:rPr>
+                      <w:rFonts w:ascii="Oswald" w:eastAsia="Oswald" w:hAnsi="Oswald" w:cs="Oswald"/>
+                      <w:color w:val="595959" w:themeColor="text1" w:themeTint="A6"/>
+                      <w:sz w:val="20"/>
+                      <w:szCs w:val="20"/>
+                    </w:rPr>
+                    <w:t xml:space="preserve">.js, AngularJS, Bootstrap, Foundation, </w:t>
+                  </w:r>
+                  <w:r>
+                    <w:rPr>
+                      <w:rFonts w:ascii="Oswald" w:eastAsia="Oswald" w:hAnsi="Oswald" w:cs="Oswald"/>
+                      <w:color w:val="595959" w:themeColor="text1" w:themeTint="A6"/>
+                      <w:sz w:val="20"/>
+                      <w:szCs w:val="20"/>
+                    </w:rPr>
+                    <w:t>G</w:t>
+                  </w:r>
+                  <w:r>
+                    <w:rPr>
+                      <w:rFonts w:ascii="Oswald" w:eastAsia="Oswald" w:hAnsi="Oswald" w:cs="Oswald"/>
+                      <w:color w:val="595959" w:themeColor="text1" w:themeTint="A6"/>
+                      <w:sz w:val="20"/>
+                      <w:szCs w:val="20"/>
+                    </w:rPr>
+                    <w:t>u</w:t>
+                  </w:r>
+                  <w:r>
+                    <w:rPr>
+                      <w:rFonts w:ascii="Oswald" w:eastAsia="Oswald" w:hAnsi="Oswald" w:cs="Oswald"/>
+                      <w:color w:val="595959" w:themeColor="text1" w:themeTint="A6"/>
+                      <w:sz w:val="20"/>
+                      <w:szCs w:val="20"/>
+                    </w:rPr>
+                    <w:t>l</w:t>
+                  </w:r>
+                  <w:r>
+                    <w:rPr>
+                      <w:rFonts w:ascii="Oswald" w:eastAsia="Oswald" w:hAnsi="Oswald" w:cs="Oswald"/>
+                      <w:color w:val="595959" w:themeColor="text1" w:themeTint="A6"/>
+                      <w:sz w:val="20"/>
+                      <w:szCs w:val="20"/>
+                    </w:rPr>
+                    <w:t xml:space="preserve">p, </w:t>
+                  </w:r>
+                  <w:r>
+                    <w:rPr>
+                      <w:rFonts w:ascii="Oswald" w:eastAsia="Oswald" w:hAnsi="Oswald" w:cs="Oswald"/>
+                      <w:color w:val="595959" w:themeColor="text1" w:themeTint="A6"/>
+                      <w:sz w:val="20"/>
+                      <w:szCs w:val="20"/>
+                    </w:rPr>
+                    <w:t>G</w:t>
+                  </w:r>
+                  <w:r>
+                    <w:rPr>
+                      <w:rFonts w:ascii="Oswald" w:eastAsia="Oswald" w:hAnsi="Oswald" w:cs="Oswald"/>
+                      <w:color w:val="595959" w:themeColor="text1" w:themeTint="A6"/>
+                      <w:sz w:val="20"/>
+                      <w:szCs w:val="20"/>
+                    </w:rPr>
+                    <w:t xml:space="preserve">runt, </w:t>
+                  </w:r>
+                  <w:r>
+                    <w:rPr>
+                      <w:rFonts w:ascii="Oswald" w:eastAsia="Oswald" w:hAnsi="Oswald" w:cs="Oswald"/>
+                      <w:color w:val="595959" w:themeColor="text1" w:themeTint="A6"/>
+                      <w:sz w:val="20"/>
+                      <w:szCs w:val="20"/>
+                    </w:rPr>
+                    <w:t>Apache, Naviserver</w:t>
                   </w:r>
                 </w:p>
               </w:tc>
@@ -2128,11 +2382,83 @@
                   <w:r>
                     <w:rPr>
                       <w:rFonts w:ascii="Oswald" w:eastAsia="Oswald" w:hAnsi="Oswald" w:cs="Oswald"/>
-                      <w:color w:val="808080" w:themeColor="background1" w:themeShade="80"/>
+                      <w:color w:val="595959" w:themeColor="text1" w:themeTint="A6"/>
                       <w:sz w:val="20"/>
                       <w:szCs w:val="20"/>
                     </w:rPr>
-                    <w:t>C, Tcl/Tk, JavaScript, Python, Java, Git, CVS, SVN</w:t>
+                    <w:t>C, Tcl/Tk, JavaScript, Python, Java,</w:t>
+                  </w:r>
+                  <w:r>
+                    <w:rPr>
+                      <w:rFonts w:ascii="Oswald" w:eastAsia="Oswald" w:hAnsi="Oswald" w:cs="Oswald"/>
+                      <w:color w:val="595959" w:themeColor="text1" w:themeTint="A6"/>
+                      <w:sz w:val="20"/>
+                      <w:szCs w:val="20"/>
+                    </w:rPr>
+                    <w:t xml:space="preserve"> shell,</w:t>
+                  </w:r>
+                  <w:r>
+                    <w:rPr>
+                      <w:rFonts w:ascii="Oswald" w:eastAsia="Oswald" w:hAnsi="Oswald" w:cs="Oswald"/>
+                      <w:color w:val="595959" w:themeColor="text1" w:themeTint="A6"/>
+                      <w:sz w:val="20"/>
+                      <w:szCs w:val="20"/>
+                    </w:rPr>
+                    <w:t xml:space="preserve"> Git, </w:t>
+                  </w:r>
+                  <w:r>
+                    <w:rPr>
+                      <w:rFonts w:ascii="Oswald" w:eastAsia="Oswald" w:hAnsi="Oswald" w:cs="Oswald"/>
+                      <w:color w:val="595959" w:themeColor="text1" w:themeTint="A6"/>
+                      <w:sz w:val="20"/>
+                      <w:szCs w:val="20"/>
+                    </w:rPr>
+                    <w:t xml:space="preserve">GitHub, </w:t>
+                  </w:r>
+                  <w:r>
+                    <w:rPr>
+                      <w:rFonts w:ascii="Oswald" w:eastAsia="Oswald" w:hAnsi="Oswald" w:cs="Oswald"/>
+                      <w:color w:val="595959" w:themeColor="text1" w:themeTint="A6"/>
+                      <w:sz w:val="20"/>
+                      <w:szCs w:val="20"/>
+                    </w:rPr>
+                    <w:t>CVS, SVN</w:t>
+                  </w:r>
+                  <w:r>
+                    <w:rPr>
+                      <w:rFonts w:ascii="Oswald" w:eastAsia="Oswald" w:hAnsi="Oswald" w:cs="Oswald"/>
+                      <w:color w:val="595959" w:themeColor="text1" w:themeTint="A6"/>
+                      <w:sz w:val="20"/>
+                      <w:szCs w:val="20"/>
+                    </w:rPr>
+                    <w:t xml:space="preserve">, </w:t>
+                  </w:r>
+                  <w:r>
+                    <w:rPr>
+                      <w:rFonts w:ascii="Oswald" w:eastAsia="Oswald" w:hAnsi="Oswald" w:cs="Oswald"/>
+                      <w:color w:val="595959" w:themeColor="text1" w:themeTint="A6"/>
+                      <w:sz w:val="20"/>
+                      <w:szCs w:val="20"/>
+                    </w:rPr>
+                    <w:t>Bitbucket</w:t>
+                  </w:r>
+                  <w:r>
+                    <w:rPr>
+                      <w:rFonts w:ascii="Oswald" w:eastAsia="Oswald" w:hAnsi="Oswald" w:cs="Oswald"/>
+                      <w:color w:val="595959" w:themeColor="text1" w:themeTint="A6"/>
+                      <w:sz w:val="20"/>
+                      <w:szCs w:val="20"/>
+                    </w:rPr>
+                    <w:t xml:space="preserve">, </w:t>
+                  </w:r>
+                  <w:r>
+                    <w:rPr>
+                      <w:rFonts w:ascii="Oswald" w:eastAsia="Oswald" w:hAnsi="Oswald" w:cs="Oswald"/>
+                      <w:color w:val="595959" w:themeColor="text1" w:themeTint="A6"/>
+                      <w:sz w:val="20"/>
+                      <w:szCs w:val="20"/>
+                    </w:rPr>
+                    <w:t>Agile</w:t>
                   </w:r>
                 </w:p>
               </w:tc>
@@ -2299,7 +2625,7 @@
                   <w:r>
                     <w:rPr>
                       <w:rFonts w:ascii="Oswald" w:eastAsia="Oswald" w:hAnsi="Oswald" w:cs="Oswald"/>
-                      <w:color w:val="808080" w:themeColor="background1" w:themeShade="80"/>
+                      <w:color w:val="595959" w:themeColor="text1" w:themeTint="A6"/>
                       <w:sz w:val="20"/>
                       <w:szCs w:val="20"/>
                     </w:rPr>
@@ -2470,7 +2796,7 @@
                   <w:r>
                     <w:rPr>
                       <w:rFonts w:ascii="Oswald" w:eastAsia="Oswald" w:hAnsi="Oswald" w:cs="Oswald"/>
-                      <w:color w:val="808080" w:themeColor="background1" w:themeShade="80"/>
+                      <w:color w:val="595959" w:themeColor="text1" w:themeTint="A6"/>
                       <w:sz w:val="20"/>
                       <w:szCs w:val="20"/>
                     </w:rPr>
@@ -2641,7 +2967,7 @@
                   <w:r>
                     <w:rPr>
                       <w:rFonts w:ascii="Oswald" w:eastAsia="Oswald" w:hAnsi="Oswald" w:cs="Oswald"/>
-                      <w:color w:val="808080" w:themeColor="background1" w:themeShade="80"/>
+                      <w:color w:val="595959" w:themeColor="text1" w:themeTint="A6"/>
                       <w:sz w:val="20"/>
                       <w:szCs w:val="20"/>
                     </w:rPr>
@@ -3549,7 +3875,7 @@
             <w:r>
               <w:rPr>
                 <w:rFonts w:ascii="Oswald" w:eastAsia="Oswald" w:hAnsi="Oswald" w:cs="Oswald"/>
-                <w:color w:val="808080" w:themeColor="background1" w:themeShade="80"/>
+                <w:color w:val="595959" w:themeColor="text1" w:themeTint="A6"/>
                 <w:sz w:val="28"/>
                 <w:szCs w:val="28"/>
               </w:rPr>
@@ -3618,22 +3944,12 @@
             <w:r>
               <w:rPr>
                 <w:rFonts w:ascii="Oswald" w:eastAsia="Oswald" w:hAnsi="Oswald" w:cs="Oswald"/>
-                <w:color w:val="808080" w:themeColor="background1" w:themeShade="80"/>
+                <w:color w:val="595959" w:themeColor="text1" w:themeTint="A6"/>
                 <w:sz w:val="20"/>
                 <w:szCs w:val="20"/>
                 <w:shd w:val="clear" w:color="auto" w:fill="FFFFFF" w:themeFill="background1"/>
               </w:rPr>
-              <w:t xml:space="preserve">June 2015 - </w:t>
-            </w:r>
-            <w:r>
-              <w:rPr>
-                <w:rFonts w:ascii="Oswald" w:eastAsia="Oswald" w:hAnsi="Oswald" w:cs="Oswald"/>
-                <w:color w:val="808080" w:themeColor="background1" w:themeShade="80"/>
-                <w:sz w:val="20"/>
-                <w:szCs w:val="20"/>
-                <w:shd w:val="clear" w:color="auto" w:fill="FFFFFF" w:themeFill="background1"/>
-              </w:rPr>
-              <w:t>Present</w:t>
+              <w:t>June 2015 - Present</w:t>
             </w:r>
           </w:p>
           <w:p>
@@ -3661,18 +3977,7 @@
                 <w:szCs w:val="21"/>
                 <w:shd w:val="clear" w:color="auto" w:fill="FFFFFF"/>
               </w:rPr>
-              <w:t xml:space="preserve">Architected, developed, and </w:t>
-            </w:r>
-            <w:bookmarkStart w:id="0" w:name="_GoBack"/>
-            <w:bookmarkEnd w:id="0"/>
-            <w:r>
-              <w:rPr>
-                <w:rFonts w:ascii="Lucida Sans" w:hAnsi="Lucida Sans"/>
-                <w:sz w:val="21"/>
-                <w:szCs w:val="21"/>
-                <w:shd w:val="clear" w:color="auto" w:fill="FFFFFF"/>
-              </w:rPr>
-              <w:t>productized an internal web application to automate and expedite REST API design, maintenance, and delivery.</w:t>
+              <w:t>Architected, developed, and productized an internal web application to automate and expedite API design, maintenance, and delivery.</w:t>
             </w:r>
           </w:p>
           <w:p>
@@ -4407,7 +4712,7 @@
             <w:r>
               <w:rPr>
                 <w:rFonts w:ascii="Oswald" w:eastAsia="Oswald" w:hAnsi="Oswald" w:cs="Oswald"/>
-                <w:color w:val="808080" w:themeColor="background1" w:themeShade="80"/>
+                <w:color w:val="595959" w:themeColor="text1" w:themeTint="A6"/>
                 <w:sz w:val="28"/>
                 <w:szCs w:val="28"/>
               </w:rPr>
@@ -4417,57 +4722,37 @@
             <w:r>
               <w:rPr>
                 <w:rFonts w:ascii="Oswald" w:eastAsia="Oswald" w:hAnsi="Oswald" w:cs="Oswald"/>
-                <w:color w:val="4F81BD" w:themeColor="accent1"/>
+                <w:color w:val="595959" w:themeColor="text1" w:themeTint="A6"/>
                 <w:sz w:val="28"/>
                 <w:szCs w:val="28"/>
                 <w:shd w:val="clear" w:color="auto" w:fill="FFFFFF" w:themeFill="background1"/>
               </w:rPr>
-              <w:t xml:space="preserve">     </w:t>
-            </w:r>
-            <w:r>
-              <w:rPr>
-                <w:rFonts w:ascii="Oswald" w:eastAsia="Oswald" w:hAnsi="Oswald" w:cs="Oswald"/>
-                <w:color w:val="4F81BD" w:themeColor="accent1"/>
+              <w:t xml:space="preserve">                                             </w:t>
+            </w:r>
+            <w:r>
+              <w:rPr>
+                <w:rFonts w:ascii="Oswald" w:eastAsia="Oswald" w:hAnsi="Oswald" w:cs="Oswald"/>
+                <w:color w:val="595959" w:themeColor="text1" w:themeTint="A6"/>
                 <w:sz w:val="28"/>
                 <w:szCs w:val="28"/>
                 <w:shd w:val="clear" w:color="auto" w:fill="FFFFFF" w:themeFill="background1"/>
               </w:rPr>
-              <w:t xml:space="preserve">                                     </w:t>
-            </w:r>
-            <w:r>
-              <w:rPr>
-                <w:rFonts w:ascii="Oswald" w:eastAsia="Oswald" w:hAnsi="Oswald" w:cs="Oswald"/>
-                <w:color w:val="4F81BD" w:themeColor="accent1"/>
+              <w:t xml:space="preserve">    </w:t>
+            </w:r>
+            <w:r>
+              <w:rPr>
+                <w:rFonts w:ascii="Oswald" w:eastAsia="Oswald" w:hAnsi="Oswald" w:cs="Oswald"/>
+                <w:color w:val="595959" w:themeColor="text1" w:themeTint="A6"/>
                 <w:sz w:val="28"/>
                 <w:szCs w:val="28"/>
                 <w:shd w:val="clear" w:color="auto" w:fill="FFFFFF" w:themeFill="background1"/>
               </w:rPr>
-              <w:t xml:space="preserve">   </w:t>
-            </w:r>
-            <w:r>
-              <w:rPr>
-                <w:rFonts w:ascii="Oswald" w:eastAsia="Oswald" w:hAnsi="Oswald" w:cs="Oswald"/>
-                <w:color w:val="4F81BD" w:themeColor="accent1"/>
-                <w:sz w:val="28"/>
-                <w:szCs w:val="28"/>
-                <w:shd w:val="clear" w:color="auto" w:fill="FFFFFF" w:themeFill="background1"/>
-              </w:rPr>
-              <w:t xml:space="preserve">    </w:t>
-            </w:r>
-            <w:r>
-              <w:rPr>
-                <w:rFonts w:ascii="Oswald" w:eastAsia="Oswald" w:hAnsi="Oswald" w:cs="Oswald"/>
-                <w:color w:val="4F81BD" w:themeColor="accent1"/>
-                <w:sz w:val="28"/>
-                <w:szCs w:val="28"/>
-                <w:shd w:val="clear" w:color="auto" w:fill="FFFFFF" w:themeFill="background1"/>
-              </w:rPr>
               <w:t xml:space="preserve">  </w:t>
             </w:r>
             <w:r>
               <w:rPr>
                 <w:rFonts w:ascii="Oswald" w:eastAsia="Oswald" w:hAnsi="Oswald" w:cs="Oswald"/>
-                <w:color w:val="808080" w:themeColor="background1" w:themeShade="80"/>
+                <w:color w:val="595959" w:themeColor="text1" w:themeTint="A6"/>
                 <w:sz w:val="20"/>
                 <w:szCs w:val="20"/>
                 <w:shd w:val="clear" w:color="auto" w:fill="FFFFFF" w:themeFill="background1"/>
@@ -4922,87 +5207,64 @@
             <w:r>
               <w:rPr>
                 <w:rFonts w:ascii="Oswald" w:eastAsia="Oswald" w:hAnsi="Oswald" w:cs="Oswald"/>
-                <w:color w:val="808080" w:themeColor="background1" w:themeShade="80"/>
+                <w:color w:val="595959" w:themeColor="text1" w:themeTint="A6"/>
                 <w:sz w:val="28"/>
                 <w:szCs w:val="28"/>
               </w:rPr>
-              <w:t>AT&amp;T (</w:t>
-            </w:r>
-            <w:proofErr w:type="gramStart"/>
-            <w:r>
-              <w:rPr>
-                <w:rFonts w:ascii="Oswald" w:eastAsia="Oswald" w:hAnsi="Oswald" w:cs="Oswald"/>
-                <w:color w:val="808080" w:themeColor="background1" w:themeShade="80"/>
+              <w:t>AT&amp;T</w:t>
+            </w:r>
+            <w:r>
+              <w:rPr>
+                <w:rFonts w:ascii="Oswald" w:eastAsia="Oswald" w:hAnsi="Oswald" w:cs="Oswald"/>
+                <w:color w:val="595959" w:themeColor="text1" w:themeTint="A6"/>
                 <w:sz w:val="28"/>
                 <w:szCs w:val="28"/>
               </w:rPr>
-              <w:t xml:space="preserve">Contract)  </w:t>
-            </w:r>
-            <w:r>
-              <w:rPr>
-                <w:rFonts w:ascii="Oswald" w:eastAsia="Oswald" w:hAnsi="Oswald" w:cs="Oswald"/>
-                <w:color w:val="4F81BD" w:themeColor="accent1"/>
+              <w:t xml:space="preserve">                 </w:t>
+            </w:r>
+            <w:r>
+              <w:rPr>
+                <w:rFonts w:ascii="Oswald" w:eastAsia="Oswald" w:hAnsi="Oswald" w:cs="Oswald"/>
+                <w:color w:val="595959" w:themeColor="text1" w:themeTint="A6"/>
+                <w:sz w:val="28"/>
+                <w:szCs w:val="28"/>
+              </w:rPr>
+              <w:t xml:space="preserve">  </w:t>
+            </w:r>
+            <w:r>
+              <w:rPr>
+                <w:rFonts w:ascii="Oswald" w:eastAsia="Oswald" w:hAnsi="Oswald" w:cs="Oswald"/>
+                <w:color w:val="595959" w:themeColor="text1" w:themeTint="A6"/>
                 <w:sz w:val="28"/>
                 <w:szCs w:val="28"/>
                 <w:shd w:val="clear" w:color="auto" w:fill="FFFFFF" w:themeFill="background1"/>
               </w:rPr>
-              <w:t xml:space="preserve"> </w:t>
-            </w:r>
-            <w:proofErr w:type="gramEnd"/>
-            <w:r>
-              <w:rPr>
-                <w:rFonts w:ascii="Oswald" w:eastAsia="Oswald" w:hAnsi="Oswald" w:cs="Oswald"/>
-                <w:color w:val="4F81BD" w:themeColor="accent1"/>
+              <w:t xml:space="preserve">                   </w:t>
+            </w:r>
+            <w:r>
+              <w:rPr>
+                <w:rFonts w:ascii="Oswald" w:eastAsia="Oswald" w:hAnsi="Oswald" w:cs="Oswald"/>
+                <w:color w:val="595959" w:themeColor="text1" w:themeTint="A6"/>
                 <w:sz w:val="28"/>
                 <w:szCs w:val="28"/>
                 <w:shd w:val="clear" w:color="auto" w:fill="FFFFFF" w:themeFill="background1"/>
               </w:rPr>
-              <w:t xml:space="preserve">      </w:t>
-            </w:r>
-            <w:r>
-              <w:rPr>
-                <w:rFonts w:ascii="Oswald" w:eastAsia="Oswald" w:hAnsi="Oswald" w:cs="Oswald"/>
-                <w:color w:val="4F81BD" w:themeColor="accent1"/>
+              <w:t xml:space="preserve">   </w:t>
+            </w:r>
+            <w:r>
+              <w:rPr>
+                <w:rFonts w:ascii="Oswald" w:eastAsia="Oswald" w:hAnsi="Oswald" w:cs="Oswald"/>
+                <w:color w:val="595959" w:themeColor="text1" w:themeTint="A6"/>
                 <w:sz w:val="28"/>
                 <w:szCs w:val="28"/>
                 <w:shd w:val="clear" w:color="auto" w:fill="FFFFFF" w:themeFill="background1"/>
               </w:rPr>
-              <w:t xml:space="preserve">     </w:t>
-            </w:r>
-            <w:r>
-              <w:rPr>
-                <w:rFonts w:ascii="Oswald" w:eastAsia="Oswald" w:hAnsi="Oswald" w:cs="Oswald"/>
-                <w:color w:val="4F81BD" w:themeColor="accent1"/>
-                <w:sz w:val="28"/>
-                <w:szCs w:val="28"/>
-                <w:shd w:val="clear" w:color="auto" w:fill="FFFFFF" w:themeFill="background1"/>
-              </w:rPr>
-              <w:t xml:space="preserve">       </w:t>
-            </w:r>
-            <w:r>
-              <w:rPr>
-                <w:rFonts w:ascii="Oswald" w:eastAsia="Oswald" w:hAnsi="Oswald" w:cs="Oswald"/>
-                <w:color w:val="4F81BD" w:themeColor="accent1"/>
-                <w:sz w:val="28"/>
-                <w:szCs w:val="28"/>
-                <w:shd w:val="clear" w:color="auto" w:fill="FFFFFF" w:themeFill="background1"/>
-              </w:rPr>
-              <w:t xml:space="preserve">   </w:t>
-            </w:r>
-            <w:r>
-              <w:rPr>
-                <w:rFonts w:ascii="Oswald" w:eastAsia="Oswald" w:hAnsi="Oswald" w:cs="Oswald"/>
-                <w:color w:val="4F81BD" w:themeColor="accent1"/>
-                <w:sz w:val="28"/>
-                <w:szCs w:val="28"/>
-                <w:shd w:val="clear" w:color="auto" w:fill="FFFFFF" w:themeFill="background1"/>
-              </w:rPr>
               <w:t xml:space="preserve">    </w:t>
             </w:r>
             <w:r>
               <w:rPr>
                 <w:rFonts w:ascii="Oswald" w:eastAsia="Oswald" w:hAnsi="Oswald" w:cs="Oswald"/>
-                <w:color w:val="808080" w:themeColor="background1" w:themeShade="80"/>
+                <w:color w:val="595959" w:themeColor="text1" w:themeTint="A6"/>
                 <w:sz w:val="20"/>
                 <w:szCs w:val="20"/>
                 <w:shd w:val="clear" w:color="auto" w:fill="FFFFFF" w:themeFill="background1"/>
@@ -5019,12 +5281,12 @@
                 <w:numId w:val="11"/>
               </w:numPr>
               <w:shd w:val="clear" w:color="auto" w:fill="FFFFFF" w:themeFill="background1"/>
+              <w:ind w:left="216" w:hanging="216"/>
               <w:jc w:val="both"/>
               <w:rPr>
                 <w:rFonts w:ascii="Lucida Sans" w:hAnsi="Lucida Sans"/>
                 <w:sz w:val="21"/>
                 <w:szCs w:val="21"/>
-                <w:shd w:val="clear" w:color="auto" w:fill="FFFFFF"/>
               </w:rPr>
             </w:pPr>
             <w:r>
@@ -5032,34 +5294,14 @@
                 <w:rFonts w:ascii="Lucida Sans" w:hAnsi="Lucida Sans"/>
                 <w:sz w:val="21"/>
                 <w:szCs w:val="21"/>
-                <w:shd w:val="clear" w:color="auto" w:fill="FFFFFF"/>
-              </w:rPr>
-              <w:t xml:space="preserve">Headed the performance </w:t>
-            </w:r>
-            <w:r>
-              <w:rPr>
-                <w:rFonts w:ascii="Lucida Sans" w:hAnsi="Lucida Sans"/>
-                <w:sz w:val="21"/>
-                <w:szCs w:val="21"/>
-                <w:shd w:val="clear" w:color="auto" w:fill="FFFFFF"/>
-              </w:rPr>
-              <w:t>test</w:t>
-            </w:r>
-            <w:r>
-              <w:rPr>
-                <w:rFonts w:ascii="Lucida Sans" w:hAnsi="Lucida Sans"/>
-                <w:sz w:val="21"/>
-                <w:szCs w:val="21"/>
-                <w:shd w:val="clear" w:color="auto" w:fill="FFFFFF"/>
-              </w:rPr>
-              <w:t xml:space="preserve">ing efforts for </w:t>
-            </w:r>
-            <w:r>
-              <w:rPr>
-                <w:rFonts w:ascii="Lucida Sans" w:hAnsi="Lucida Sans"/>
-                <w:sz w:val="21"/>
-                <w:szCs w:val="21"/>
-                <w:shd w:val="clear" w:color="auto" w:fill="FFFFFF"/>
+              </w:rPr>
+              <w:t xml:space="preserve">Headed the performance testing efforts for </w:t>
+            </w:r>
+            <w:r>
+              <w:rPr>
+                <w:rFonts w:ascii="Lucida Sans" w:hAnsi="Lucida Sans"/>
+                <w:sz w:val="21"/>
+                <w:szCs w:val="21"/>
               </w:rPr>
               <w:t xml:space="preserve">the </w:t>
             </w:r>
@@ -5068,7 +5310,6 @@
                 <w:rFonts w:ascii="Lucida Sans" w:hAnsi="Lucida Sans"/>
                 <w:sz w:val="21"/>
                 <w:szCs w:val="21"/>
-                <w:shd w:val="clear" w:color="auto" w:fill="FFFFFF"/>
               </w:rPr>
               <w:t>messaging platform.</w:t>
             </w:r>
@@ -5082,12 +5323,12 @@
                 <w:numId w:val="11"/>
               </w:numPr>
               <w:shd w:val="clear" w:color="auto" w:fill="FFFFFF" w:themeFill="background1"/>
+              <w:ind w:left="216" w:hanging="216"/>
               <w:jc w:val="both"/>
               <w:rPr>
                 <w:rFonts w:ascii="Lucida Sans" w:hAnsi="Lucida Sans"/>
                 <w:sz w:val="21"/>
                 <w:szCs w:val="21"/>
-                <w:shd w:val="clear" w:color="auto" w:fill="FFFFFF"/>
               </w:rPr>
             </w:pPr>
             <w:r>
@@ -5095,7 +5336,6 @@
                 <w:rFonts w:ascii="Lucida Sans" w:hAnsi="Lucida Sans"/>
                 <w:sz w:val="21"/>
                 <w:szCs w:val="21"/>
-                <w:shd w:val="clear" w:color="auto" w:fill="FFFFFF"/>
               </w:rPr>
               <w:t>Mentored team members on mobile and IT networks.</w:t>
             </w:r>
@@ -5109,6 +5349,7 @@
                 <w:numId w:val="11"/>
               </w:numPr>
               <w:shd w:val="clear" w:color="auto" w:fill="FFFFFF" w:themeFill="background1"/>
+              <w:ind w:left="216" w:hanging="216"/>
               <w:jc w:val="both"/>
               <w:rPr>
                 <w:rFonts w:ascii="Oswald" w:eastAsia="Oswald" w:hAnsi="Oswald" w:cs="Oswald"/>
@@ -5123,9 +5364,17 @@
                 <w:rFonts w:ascii="Lucida Sans" w:hAnsi="Lucida Sans"/>
                 <w:sz w:val="21"/>
                 <w:szCs w:val="21"/>
+              </w:rPr>
+              <w:t>Developed software tools for automation, troubleshooting and to interact</w:t>
+            </w:r>
+            <w:r>
+              <w:rPr>
+                <w:rFonts w:ascii="Lucida Sans" w:hAnsi="Lucida Sans"/>
+                <w:sz w:val="21"/>
+                <w:szCs w:val="21"/>
                 <w:shd w:val="clear" w:color="auto" w:fill="FFFFFF"/>
               </w:rPr>
-              <w:t>Developed software tools for automation, troubleshooting and to interact with the platforms.</w:t>
+              <w:t xml:space="preserve"> with the platforms.</w:t>
             </w:r>
           </w:p>
         </w:tc>
@@ -5284,7 +5533,7 @@
             <w:r>
               <w:rPr>
                 <w:rFonts w:ascii="Oswald" w:eastAsia="Oswald" w:hAnsi="Oswald" w:cs="Oswald"/>
-                <w:color w:val="808080" w:themeColor="background1" w:themeShade="80"/>
+                <w:color w:val="595959" w:themeColor="text1" w:themeTint="A6"/>
                 <w:sz w:val="28"/>
                 <w:szCs w:val="28"/>
               </w:rPr>
@@ -5293,7 +5542,7 @@
             <w:r>
               <w:rPr>
                 <w:rFonts w:ascii="Oswald" w:eastAsia="Oswald" w:hAnsi="Oswald" w:cs="Oswald"/>
-                <w:color w:val="4F81BD" w:themeColor="accent1"/>
+                <w:color w:val="595959" w:themeColor="text1" w:themeTint="A6"/>
                 <w:sz w:val="28"/>
                 <w:szCs w:val="28"/>
                 <w:shd w:val="clear" w:color="auto" w:fill="FFFFFF" w:themeFill="background1"/>
@@ -5303,62 +5552,32 @@
             <w:r>
               <w:rPr>
                 <w:rFonts w:ascii="Oswald" w:eastAsia="Oswald" w:hAnsi="Oswald" w:cs="Oswald"/>
-                <w:color w:val="A6A6A6" w:themeColor="background1" w:themeShade="A6"/>
+                <w:color w:val="595959" w:themeColor="text1" w:themeTint="A6"/>
                 <w:sz w:val="20"/>
                 <w:szCs w:val="20"/>
                 <w:shd w:val="clear" w:color="auto" w:fill="FFFFFF" w:themeFill="background1"/>
               </w:rPr>
-              <w:t xml:space="preserve">                                      </w:t>
-            </w:r>
-            <w:r>
-              <w:rPr>
-                <w:rFonts w:ascii="Oswald" w:eastAsia="Oswald" w:hAnsi="Oswald" w:cs="Oswald"/>
-                <w:color w:val="A6A6A6" w:themeColor="background1" w:themeShade="A6"/>
+              <w:t xml:space="preserve">                                                          </w:t>
+            </w:r>
+            <w:r>
+              <w:rPr>
+                <w:rFonts w:ascii="Oswald" w:eastAsia="Oswald" w:hAnsi="Oswald" w:cs="Oswald"/>
+                <w:color w:val="595959" w:themeColor="text1" w:themeTint="A6"/>
                 <w:sz w:val="20"/>
                 <w:szCs w:val="20"/>
                 <w:shd w:val="clear" w:color="auto" w:fill="FFFFFF" w:themeFill="background1"/>
               </w:rPr>
-              <w:t xml:space="preserve">                  </w:t>
-            </w:r>
-            <w:r>
-              <w:rPr>
-                <w:rFonts w:ascii="Oswald" w:eastAsia="Oswald" w:hAnsi="Oswald" w:cs="Oswald"/>
-                <w:color w:val="A6A6A6" w:themeColor="background1" w:themeShade="A6"/>
+              <w:t xml:space="preserve">    </w:t>
+            </w:r>
+            <w:r>
+              <w:rPr>
+                <w:rFonts w:ascii="Oswald" w:eastAsia="Oswald" w:hAnsi="Oswald" w:cs="Oswald"/>
+                <w:color w:val="595959" w:themeColor="text1" w:themeTint="A6"/>
                 <w:sz w:val="20"/>
                 <w:szCs w:val="20"/>
                 <w:shd w:val="clear" w:color="auto" w:fill="FFFFFF" w:themeFill="background1"/>
               </w:rPr>
-              <w:t xml:space="preserve">  </w:t>
-            </w:r>
-            <w:r>
-              <w:rPr>
-                <w:rFonts w:ascii="Oswald" w:eastAsia="Oswald" w:hAnsi="Oswald" w:cs="Oswald"/>
-                <w:color w:val="A6A6A6" w:themeColor="background1" w:themeShade="A6"/>
-                <w:sz w:val="20"/>
-                <w:szCs w:val="20"/>
-                <w:shd w:val="clear" w:color="auto" w:fill="FFFFFF" w:themeFill="background1"/>
-              </w:rPr>
-              <w:t xml:space="preserve">    </w:t>
-            </w:r>
-            <w:r>
-              <w:rPr>
-                <w:rFonts w:ascii="Oswald" w:eastAsia="Oswald" w:hAnsi="Oswald" w:cs="Oswald"/>
-                <w:color w:val="A6A6A6" w:themeColor="background1" w:themeShade="A6"/>
-                <w:sz w:val="20"/>
-                <w:szCs w:val="20"/>
-                <w:shd w:val="clear" w:color="auto" w:fill="FFFFFF" w:themeFill="background1"/>
-              </w:rPr>
-              <w:t xml:space="preserve">    </w:t>
-            </w:r>
-            <w:r>
-              <w:rPr>
-                <w:rFonts w:ascii="Oswald" w:eastAsia="Oswald" w:hAnsi="Oswald" w:cs="Oswald"/>
-                <w:color w:val="808080" w:themeColor="background1" w:themeShade="80"/>
-                <w:sz w:val="20"/>
-                <w:szCs w:val="20"/>
-                <w:shd w:val="clear" w:color="auto" w:fill="FFFFFF" w:themeFill="background1"/>
-              </w:rPr>
-              <w:t>May 2010 - October 2010</w:t>
+              <w:t xml:space="preserve">    May 2010 - October 2010</w:t>
             </w:r>
           </w:p>
           <w:p>
@@ -5520,7 +5739,25 @@
                 <w:szCs w:val="21"/>
                 <w:shd w:val="clear" w:color="auto" w:fill="FFFFFF"/>
               </w:rPr>
-              <w:t>Successfully lead the engineering team on complex subscriber and partner migration to a new platform.</w:t>
+              <w:t xml:space="preserve">Successfully lead the engineering team on </w:t>
+            </w:r>
+            <w:r>
+              <w:rPr>
+                <w:rFonts w:ascii="Lucida Sans" w:hAnsi="Lucida Sans"/>
+                <w:sz w:val="21"/>
+                <w:szCs w:val="21"/>
+                <w:shd w:val="clear" w:color="auto" w:fill="FFFFFF"/>
+              </w:rPr>
+              <w:t xml:space="preserve">a </w:t>
+            </w:r>
+            <w:r>
+              <w:rPr>
+                <w:rFonts w:ascii="Lucida Sans" w:hAnsi="Lucida Sans"/>
+                <w:sz w:val="21"/>
+                <w:szCs w:val="21"/>
+                <w:shd w:val="clear" w:color="auto" w:fill="FFFFFF"/>
+              </w:rPr>
+              <w:t>complex subscriber and partner migration to a new platform.</w:t>
             </w:r>
           </w:p>
         </w:tc>
@@ -5685,7 +5922,7 @@
             <w:r>
               <w:rPr>
                 <w:rFonts w:ascii="Oswald" w:eastAsia="Oswald" w:hAnsi="Oswald" w:cs="Oswald"/>
-                <w:color w:val="808080" w:themeColor="background1" w:themeShade="80"/>
+                <w:color w:val="595959" w:themeColor="text1" w:themeTint="A6"/>
                 <w:sz w:val="28"/>
                 <w:szCs w:val="28"/>
               </w:rPr>
@@ -5694,7 +5931,7 @@
             <w:r>
               <w:rPr>
                 <w:rFonts w:ascii="Oswald" w:eastAsia="Oswald" w:hAnsi="Oswald" w:cs="Oswald"/>
-                <w:color w:val="808080" w:themeColor="background1" w:themeShade="80"/>
+                <w:color w:val="595959" w:themeColor="text1" w:themeTint="A6"/>
                 <w:sz w:val="28"/>
                 <w:szCs w:val="28"/>
               </w:rPr>
@@ -5703,7 +5940,7 @@
             <w:r>
               <w:rPr>
                 <w:rFonts w:ascii="Oswald" w:eastAsia="Oswald" w:hAnsi="Oswald" w:cs="Oswald"/>
-                <w:color w:val="4F81BD" w:themeColor="accent1"/>
+                <w:color w:val="595959" w:themeColor="text1" w:themeTint="A6"/>
                 <w:sz w:val="28"/>
                 <w:szCs w:val="28"/>
                 <w:shd w:val="clear" w:color="auto" w:fill="FFFFFF" w:themeFill="background1"/>
@@ -5713,7 +5950,7 @@
             <w:r>
               <w:rPr>
                 <w:rFonts w:ascii="Oswald" w:eastAsia="Oswald" w:hAnsi="Oswald" w:cs="Oswald"/>
-                <w:color w:val="4F81BD" w:themeColor="accent1"/>
+                <w:color w:val="595959" w:themeColor="text1" w:themeTint="A6"/>
                 <w:sz w:val="28"/>
                 <w:szCs w:val="28"/>
                 <w:shd w:val="clear" w:color="auto" w:fill="FFFFFF" w:themeFill="background1"/>
@@ -5723,7 +5960,7 @@
             <w:r>
               <w:rPr>
                 <w:rFonts w:ascii="Oswald" w:eastAsia="Oswald" w:hAnsi="Oswald" w:cs="Oswald"/>
-                <w:color w:val="4F81BD" w:themeColor="accent1"/>
+                <w:color w:val="595959" w:themeColor="text1" w:themeTint="A6"/>
                 <w:sz w:val="28"/>
                 <w:szCs w:val="28"/>
                 <w:shd w:val="clear" w:color="auto" w:fill="FFFFFF" w:themeFill="background1"/>
@@ -5733,22 +5970,12 @@
             <w:r>
               <w:rPr>
                 <w:rFonts w:ascii="Oswald" w:eastAsia="Oswald" w:hAnsi="Oswald" w:cs="Oswald"/>
-                <w:color w:val="4F81BD" w:themeColor="accent1"/>
+                <w:color w:val="595959" w:themeColor="text1" w:themeTint="A6"/>
                 <w:sz w:val="20"/>
                 <w:szCs w:val="20"/>
                 <w:shd w:val="clear" w:color="auto" w:fill="FFFFFF" w:themeFill="background1"/>
               </w:rPr>
-              <w:t xml:space="preserve"> </w:t>
-            </w:r>
-            <w:r>
-              <w:rPr>
-                <w:rFonts w:ascii="Oswald" w:eastAsia="Oswald" w:hAnsi="Oswald" w:cs="Oswald"/>
-                <w:color w:val="808080" w:themeColor="background1" w:themeShade="80"/>
-                <w:sz w:val="20"/>
-                <w:szCs w:val="20"/>
-                <w:shd w:val="clear" w:color="auto" w:fill="FFFFFF" w:themeFill="background1"/>
-              </w:rPr>
-              <w:t>August 2008 - September 2009</w:t>
+              <w:t xml:space="preserve"> August 2008 - September 2009</w:t>
             </w:r>
           </w:p>
           <w:p>
@@ -6319,11 +6546,11 @@
                   <w:r>
                     <w:rPr>
                       <w:rFonts w:ascii="Oswald" w:eastAsia="Oswald" w:hAnsi="Oswald" w:cs="Oswald"/>
-                      <w:color w:val="808080" w:themeColor="background1" w:themeShade="80"/>
+                      <w:color w:val="595959" w:themeColor="text1" w:themeTint="A6"/>
                       <w:sz w:val="20"/>
                       <w:szCs w:val="20"/>
                     </w:rPr>
-                    <w:t>University of Toledo 1991</w:t>
+                    <w:t>University of Toledo</w:t>
                   </w:r>
                 </w:p>
               </w:tc>
@@ -6412,11 +6639,11 @@
                   <w:r>
                     <w:rPr>
                       <w:rFonts w:ascii="Oswald" w:eastAsia="Oswald" w:hAnsi="Oswald" w:cs="Oswald"/>
-                      <w:color w:val="808080" w:themeColor="background1" w:themeShade="80"/>
+                      <w:color w:val="595959" w:themeColor="text1" w:themeTint="A6"/>
                       <w:sz w:val="20"/>
                       <w:szCs w:val="20"/>
                     </w:rPr>
-                    <w:t>Udacity 2018</w:t>
+                    <w:t>Udacity</w:t>
                   </w:r>
                 </w:p>
               </w:tc>
@@ -6710,7 +6937,7 @@
                   <w:r>
                     <w:rPr>
                       <w:rFonts w:ascii="Oswald" w:eastAsia="Oswald" w:hAnsi="Oswald" w:cs="Oswald"/>
-                      <w:color w:val="808080" w:themeColor="background1" w:themeShade="80"/>
+                      <w:color w:val="595959" w:themeColor="text1" w:themeTint="A6"/>
                       <w:sz w:val="20"/>
                       <w:szCs w:val="20"/>
                     </w:rPr>
@@ -6824,7 +7051,7 @@
                   <w:r>
                     <w:rPr>
                       <w:rFonts w:ascii="Oswald" w:eastAsia="Oswald" w:hAnsi="Oswald" w:cs="Oswald"/>
-                      <w:color w:val="808080" w:themeColor="background1" w:themeShade="80"/>
+                      <w:color w:val="595959" w:themeColor="text1" w:themeTint="A6"/>
                       <w:sz w:val="20"/>
                       <w:szCs w:val="20"/>
                     </w:rPr>
@@ -7102,7 +7329,7 @@
                   <w:r>
                     <w:rPr>
                       <w:rFonts w:ascii="Oswald" w:eastAsia="Oswald" w:hAnsi="Oswald" w:cs="Oswald"/>
-                      <w:color w:val="808080" w:themeColor="background1" w:themeShade="80"/>
+                      <w:color w:val="595959" w:themeColor="text1" w:themeTint="A6"/>
                       <w:sz w:val="24"/>
                       <w:szCs w:val="24"/>
                     </w:rPr>
@@ -7244,7 +7471,7 @@
                   <w:r>
                     <w:rPr>
                       <w:rFonts w:ascii="Oswald" w:eastAsia="Oswald" w:hAnsi="Oswald" w:cs="Oswald"/>
-                      <w:color w:val="808080" w:themeColor="background1" w:themeShade="80"/>
+                      <w:color w:val="595959" w:themeColor="text1" w:themeTint="A6"/>
                       <w:sz w:val="24"/>
                       <w:szCs w:val="24"/>
                     </w:rPr>
@@ -7383,7 +7610,7 @@
                   <w:r>
                     <w:rPr>
                       <w:rFonts w:ascii="Oswald" w:eastAsia="Oswald" w:hAnsi="Oswald" w:cs="Oswald"/>
-                      <w:color w:val="808080" w:themeColor="background1" w:themeShade="80"/>
+                      <w:color w:val="595959" w:themeColor="text1" w:themeTint="A6"/>
                       <w:sz w:val="24"/>
                       <w:szCs w:val="24"/>
                     </w:rPr>
@@ -7601,7 +7828,7 @@
                   <w:r>
                     <w:rPr>
                       <w:rFonts w:ascii="Oswald" w:eastAsia="Oswald" w:hAnsi="Oswald" w:cs="Oswald"/>
-                      <w:color w:val="808080" w:themeColor="background1" w:themeShade="80"/>
+                      <w:color w:val="595959" w:themeColor="text1" w:themeTint="A6"/>
                       <w:sz w:val="24"/>
                       <w:szCs w:val="24"/>
                     </w:rPr>
@@ -7880,7 +8107,7 @@
             <w:r>
               <w:rPr>
                 <w:rFonts w:ascii="Oswald" w:eastAsia="Oswald" w:hAnsi="Oswald" w:cs="Oswald"/>
-                <w:color w:val="808080" w:themeColor="background1" w:themeShade="80"/>
+                <w:color w:val="595959" w:themeColor="text1" w:themeTint="A6"/>
                 <w:sz w:val="28"/>
                 <w:szCs w:val="28"/>
               </w:rPr>
@@ -7889,27 +8116,17 @@
             <w:r>
               <w:rPr>
                 <w:rFonts w:ascii="Oswald" w:eastAsia="Oswald" w:hAnsi="Oswald" w:cs="Oswald"/>
-                <w:color w:val="4F81BD" w:themeColor="accent1"/>
+                <w:color w:val="595959" w:themeColor="text1" w:themeTint="A6"/>
                 <w:sz w:val="28"/>
                 <w:szCs w:val="28"/>
                 <w:shd w:val="clear" w:color="auto" w:fill="FFFFFF" w:themeFill="background1"/>
               </w:rPr>
-              <w:t xml:space="preserve"> </w:t>
-            </w:r>
-            <w:r>
-              <w:rPr>
-                <w:rFonts w:ascii="Oswald" w:eastAsia="Oswald" w:hAnsi="Oswald" w:cs="Oswald"/>
-                <w:color w:val="4F81BD" w:themeColor="accent1"/>
-                <w:sz w:val="28"/>
-                <w:szCs w:val="28"/>
-                <w:shd w:val="clear" w:color="auto" w:fill="FFFFFF" w:themeFill="background1"/>
-              </w:rPr>
-              <w:t xml:space="preserve">            </w:t>
-            </w:r>
-            <w:r>
-              <w:rPr>
-                <w:rFonts w:ascii="Oswald" w:eastAsia="Oswald" w:hAnsi="Oswald" w:cs="Oswald"/>
-                <w:color w:val="808080" w:themeColor="background1" w:themeShade="80"/>
+              <w:t xml:space="preserve">             </w:t>
+            </w:r>
+            <w:r>
+              <w:rPr>
+                <w:rFonts w:ascii="Oswald" w:eastAsia="Oswald" w:hAnsi="Oswald" w:cs="Oswald"/>
+                <w:color w:val="595959" w:themeColor="text1" w:themeTint="A6"/>
                 <w:sz w:val="20"/>
                 <w:szCs w:val="20"/>
                 <w:shd w:val="clear" w:color="auto" w:fill="FFFFFF" w:themeFill="background1"/>
@@ -7948,7 +8165,23 @@
                 <w:sz w:val="21"/>
                 <w:szCs w:val="21"/>
               </w:rPr>
-              <w:t xml:space="preserve"> the performance optimization team from an engineering and project management </w:t>
+              <w:t xml:space="preserve"> the performance optimization </w:t>
+            </w:r>
+            <w:r>
+              <w:rPr>
+                <w:rFonts w:ascii="Lucida Sans" w:hAnsi="Lucida Sans"/>
+                <w:sz w:val="21"/>
+                <w:szCs w:val="21"/>
+              </w:rPr>
+              <w:t xml:space="preserve">customer </w:t>
+            </w:r>
+            <w:r>
+              <w:rPr>
+                <w:rFonts w:ascii="Lucida Sans" w:hAnsi="Lucida Sans"/>
+                <w:sz w:val="21"/>
+                <w:szCs w:val="21"/>
+              </w:rPr>
+              <w:t xml:space="preserve">team from an engineering and project management </w:t>
             </w:r>
             <w:r>
               <w:rPr>
@@ -8294,45 +8527,34 @@
             <w:r>
               <w:rPr>
                 <w:rFonts w:ascii="Oswald" w:eastAsia="Oswald" w:hAnsi="Oswald" w:cs="Oswald"/>
-                <w:color w:val="808080" w:themeColor="background1" w:themeShade="80"/>
+                <w:color w:val="595959" w:themeColor="text1" w:themeTint="A6"/>
                 <w:sz w:val="28"/>
                 <w:szCs w:val="28"/>
               </w:rPr>
-              <w:t>HMS Software (</w:t>
-            </w:r>
-            <w:proofErr w:type="gramStart"/>
-            <w:r>
-              <w:rPr>
-                <w:rFonts w:ascii="Oswald" w:eastAsia="Oswald" w:hAnsi="Oswald" w:cs="Oswald"/>
-                <w:color w:val="808080" w:themeColor="background1" w:themeShade="80"/>
+              <w:t>HMS Software</w:t>
+            </w:r>
+            <w:r>
+              <w:rPr>
+                <w:rFonts w:ascii="Oswald" w:eastAsia="Oswald" w:hAnsi="Oswald" w:cs="Oswald"/>
+                <w:color w:val="595959" w:themeColor="text1" w:themeTint="A6"/>
                 <w:sz w:val="28"/>
                 <w:szCs w:val="28"/>
               </w:rPr>
-              <w:t>SAP)</w:t>
-            </w:r>
-            <w:r>
-              <w:rPr>
-                <w:rFonts w:ascii="Oswald" w:eastAsia="Oswald" w:hAnsi="Oswald" w:cs="Oswald"/>
-                <w:color w:val="808080" w:themeColor="background1" w:themeShade="80"/>
+              <w:t xml:space="preserve">           </w:t>
+            </w:r>
+            <w:r>
+              <w:rPr>
+                <w:rFonts w:ascii="Oswald" w:eastAsia="Oswald" w:hAnsi="Oswald" w:cs="Oswald"/>
+                <w:color w:val="595959" w:themeColor="text1" w:themeTint="A6"/>
                 <w:sz w:val="28"/>
                 <w:szCs w:val="28"/>
               </w:rPr>
-              <w:t xml:space="preserve">   </w:t>
-            </w:r>
-            <w:proofErr w:type="gramEnd"/>
-            <w:r>
-              <w:rPr>
-                <w:rFonts w:ascii="Oswald" w:eastAsia="Oswald" w:hAnsi="Oswald" w:cs="Oswald"/>
-                <w:color w:val="808080" w:themeColor="background1" w:themeShade="80"/>
-                <w:sz w:val="28"/>
-                <w:szCs w:val="28"/>
-              </w:rPr>
-              <w:t xml:space="preserve">             </w:t>
-            </w:r>
-            <w:r>
-              <w:rPr>
-                <w:rFonts w:ascii="Oswald" w:eastAsia="Oswald" w:hAnsi="Oswald" w:cs="Oswald"/>
-                <w:color w:val="808080" w:themeColor="background1" w:themeShade="80"/>
+              <w:t xml:space="preserve">                </w:t>
+            </w:r>
+            <w:r>
+              <w:rPr>
+                <w:rFonts w:ascii="Oswald" w:eastAsia="Oswald" w:hAnsi="Oswald" w:cs="Oswald"/>
+                <w:color w:val="595959" w:themeColor="text1" w:themeTint="A6"/>
                 <w:sz w:val="20"/>
                 <w:szCs w:val="20"/>
                 <w:shd w:val="clear" w:color="auto" w:fill="FFFFFF" w:themeFill="background1"/>
@@ -8604,27 +8826,17 @@
             <w:r>
               <w:rPr>
                 <w:rFonts w:ascii="Oswald" w:eastAsia="Oswald" w:hAnsi="Oswald" w:cs="Oswald"/>
-                <w:color w:val="808080" w:themeColor="background1" w:themeShade="80"/>
+                <w:color w:val="595959" w:themeColor="text1" w:themeTint="A6"/>
                 <w:sz w:val="28"/>
                 <w:szCs w:val="28"/>
                 <w:shd w:val="clear" w:color="auto" w:fill="FFFFFF" w:themeFill="background1"/>
               </w:rPr>
-              <w:t>AT&amp;T Wireless</w:t>
-            </w:r>
-            <w:r>
-              <w:rPr>
-                <w:rFonts w:ascii="Oswald" w:eastAsia="Oswald" w:hAnsi="Oswald" w:cs="Oswald"/>
-                <w:color w:val="808080" w:themeColor="background1" w:themeShade="80"/>
-                <w:sz w:val="28"/>
-                <w:szCs w:val="28"/>
-                <w:shd w:val="clear" w:color="auto" w:fill="FFFFFF" w:themeFill="background1"/>
-              </w:rPr>
-              <w:t xml:space="preserve">                                </w:t>
-            </w:r>
-            <w:r>
-              <w:rPr>
-                <w:rFonts w:ascii="Oswald" w:eastAsia="Oswald" w:hAnsi="Oswald" w:cs="Oswald"/>
-                <w:color w:val="808080" w:themeColor="background1" w:themeShade="80"/>
+              <w:t xml:space="preserve">AT&amp;T Wireless                                </w:t>
+            </w:r>
+            <w:r>
+              <w:rPr>
+                <w:rFonts w:ascii="Oswald" w:eastAsia="Oswald" w:hAnsi="Oswald" w:cs="Oswald"/>
+                <w:color w:val="595959" w:themeColor="text1" w:themeTint="A6"/>
                 <w:sz w:val="20"/>
                 <w:szCs w:val="20"/>
                 <w:shd w:val="clear" w:color="auto" w:fill="FFFFFF" w:themeFill="background1"/>
@@ -8779,16 +8991,16 @@
               <mc:AlternateContent>
                 <mc:Choice Requires="wps">
                   <w:drawing>
-                    <wp:anchor distT="0" distB="0" distL="114300" distR="114300" simplePos="0" relativeHeight="251787264" behindDoc="0" locked="0" layoutInCell="1" allowOverlap="1" wp14:anchorId="0DB6FA47" wp14:editId="1916F955">
+                    <wp:anchor distT="0" distB="0" distL="114300" distR="114300" simplePos="0" relativeHeight="251787264" behindDoc="0" locked="0" layoutInCell="1" allowOverlap="1" wp14:anchorId="0DB6FA47" wp14:editId="00AEC23C">
                       <wp:simplePos x="0" y="0"/>
                       <wp:positionH relativeFrom="column">
-                        <wp:posOffset>-117475</wp:posOffset>
+                        <wp:posOffset>-114299</wp:posOffset>
                       </wp:positionH>
                       <wp:positionV relativeFrom="paragraph">
-                        <wp:posOffset>110490</wp:posOffset>
+                        <wp:posOffset>111125</wp:posOffset>
                       </wp:positionV>
-                      <wp:extent cx="9525" cy="1685925"/>
-                      <wp:effectExtent l="95250" t="76200" r="85725" b="85725"/>
+                      <wp:extent cx="0" cy="1809750"/>
+                      <wp:effectExtent l="95250" t="76200" r="95250" b="95250"/>
                       <wp:wrapNone/>
                       <wp:docPr id="13" name="Straight Connector 13"/>
                       <wp:cNvGraphicFramePr/>
@@ -8799,7 +9011,7 @@
                             <wps:spPr>
                               <a:xfrm>
                                 <a:off x="0" y="0"/>
-                                <a:ext cx="9525" cy="1685925"/>
+                                <a:ext cx="0" cy="1809750"/>
                               </a:xfrm>
                               <a:prstGeom prst="line">
                                 <a:avLst/>
@@ -8843,7 +9055,7 @@
                 </mc:Choice>
                 <mc:Fallback>
                   <w:pict>
-                    <v:line w14:anchorId="12B5C477" id="Straight Connector 13" o:spid="_x0000_s1026" style="position:absolute;z-index:251787264;visibility:visible;mso-wrap-style:square;mso-width-percent:0;mso-height-percent:0;mso-wrap-distance-left:9pt;mso-wrap-distance-top:0;mso-wrap-distance-right:9pt;mso-wrap-distance-bottom:0;mso-position-horizontal:absolute;mso-position-horizontal-relative:text;mso-position-vertical:absolute;mso-position-vertical-relative:text;mso-width-percent:0;mso-height-percent:0;mso-width-relative:margin;mso-height-relative:margin" from="-9.25pt,8.7pt" to="-8.5pt,141.45pt" o:gfxdata="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" strokecolor="#4f81bd [3204]" strokeweight="1.5pt">
+                    <v:line w14:anchorId="27BFF2F2" id="Straight Connector 13" o:spid="_x0000_s1026" style="position:absolute;z-index:251787264;visibility:visible;mso-wrap-style:square;mso-width-percent:0;mso-height-percent:0;mso-wrap-distance-left:9pt;mso-wrap-distance-top:0;mso-wrap-distance-right:9pt;mso-wrap-distance-bottom:0;mso-position-horizontal:absolute;mso-position-horizontal-relative:text;mso-position-vertical:absolute;mso-position-vertical-relative:text;mso-width-percent:0;mso-height-percent:0;mso-width-relative:margin;mso-height-relative:margin" from="-9pt,8.75pt" to="-9pt,151.25pt" o:gfxdata="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" strokecolor="#4f81bd [3204]" strokeweight="1.5pt">
                       <v:stroke startarrow="oval" startarrowwidth="wide" startarrowlength="long" endarrowwidth="wide" endarrowlength="long" opacity="6682f" endcap="round"/>
                       <v:shadow on="t" color="black" opacity="24903f" origin=",.5" offset="0,.55556mm"/>
                     </v:line>
@@ -8865,7 +9077,7 @@
             <w:r>
               <w:rPr>
                 <w:rFonts w:ascii="Oswald" w:eastAsia="Oswald" w:hAnsi="Oswald" w:cs="Oswald"/>
-                <w:color w:val="808080" w:themeColor="background1" w:themeShade="80"/>
+                <w:color w:val="595959" w:themeColor="text1" w:themeTint="A6"/>
                 <w:sz w:val="28"/>
                 <w:szCs w:val="28"/>
                 <w:shd w:val="clear" w:color="auto" w:fill="FFFFFF" w:themeFill="background1"/>
@@ -8876,27 +9088,17 @@
             <w:r>
               <w:rPr>
                 <w:rFonts w:ascii="Oswald" w:eastAsia="Oswald" w:hAnsi="Oswald" w:cs="Oswald"/>
-                <w:color w:val="808080" w:themeColor="background1" w:themeShade="80"/>
+                <w:color w:val="595959" w:themeColor="text1" w:themeTint="A6"/>
                 <w:sz w:val="28"/>
                 <w:szCs w:val="28"/>
                 <w:shd w:val="clear" w:color="auto" w:fill="FFFFFF" w:themeFill="background1"/>
               </w:rPr>
-              <w:t xml:space="preserve"> Corporation</w:t>
-            </w:r>
-            <w:r>
-              <w:rPr>
-                <w:rFonts w:ascii="Oswald" w:eastAsia="Oswald" w:hAnsi="Oswald" w:cs="Oswald"/>
-                <w:color w:val="4F81BD" w:themeColor="accent1"/>
-                <w:sz w:val="28"/>
-                <w:szCs w:val="28"/>
-                <w:shd w:val="clear" w:color="auto" w:fill="FFFFFF" w:themeFill="background1"/>
-              </w:rPr>
-              <w:t xml:space="preserve">           </w:t>
-            </w:r>
-            <w:r>
-              <w:rPr>
-                <w:rFonts w:ascii="Oswald" w:eastAsia="Oswald" w:hAnsi="Oswald" w:cs="Oswald"/>
-                <w:color w:val="808080" w:themeColor="background1" w:themeShade="80"/>
+              <w:t xml:space="preserve"> Corporation           </w:t>
+            </w:r>
+            <w:r>
+              <w:rPr>
+                <w:rFonts w:ascii="Oswald" w:eastAsia="Oswald" w:hAnsi="Oswald" w:cs="Oswald"/>
+                <w:color w:val="595959" w:themeColor="text1" w:themeTint="A6"/>
                 <w:sz w:val="20"/>
                 <w:szCs w:val="20"/>
                 <w:shd w:val="clear" w:color="auto" w:fill="FFFFFF" w:themeFill="background1"/>
@@ -9113,15 +9315,15 @@
               <mc:AlternateContent>
                 <mc:Choice Requires="wps">
                   <w:drawing>
-                    <wp:anchor distT="0" distB="0" distL="114300" distR="114300" simplePos="0" relativeHeight="251789312" behindDoc="0" locked="0" layoutInCell="1" allowOverlap="1" wp14:anchorId="5106C1BA" wp14:editId="11D976FF">
+                    <wp:anchor distT="0" distB="0" distL="114300" distR="114300" simplePos="0" relativeHeight="251789312" behindDoc="0" locked="0" layoutInCell="1" allowOverlap="1" wp14:anchorId="5106C1BA" wp14:editId="16837D06">
                       <wp:simplePos x="0" y="0"/>
                       <wp:positionH relativeFrom="column">
-                        <wp:posOffset>-117475</wp:posOffset>
+                        <wp:posOffset>-114300</wp:posOffset>
                       </wp:positionH>
                       <wp:positionV relativeFrom="paragraph">
-                        <wp:posOffset>100965</wp:posOffset>
+                        <wp:posOffset>105410</wp:posOffset>
                       </wp:positionV>
-                      <wp:extent cx="0" cy="1009650"/>
+                      <wp:extent cx="0" cy="1143000"/>
                       <wp:effectExtent l="95250" t="76200" r="95250" b="95250"/>
                       <wp:wrapNone/>
                       <wp:docPr id="14" name="Straight Connector 14"/>
@@ -9133,7 +9335,7 @@
                             <wps:spPr>
                               <a:xfrm>
                                 <a:off x="0" y="0"/>
-                                <a:ext cx="0" cy="1009650"/>
+                                <a:ext cx="0" cy="1143000"/>
                               </a:xfrm>
                               <a:prstGeom prst="line">
                                 <a:avLst/>
@@ -9177,7 +9379,7 @@
                 </mc:Choice>
                 <mc:Fallback>
                   <w:pict>
-                    <v:line w14:anchorId="637715FC" id="Straight Connector 14" o:spid="_x0000_s1026" style="position:absolute;z-index:251789312;visibility:visible;mso-wrap-style:square;mso-width-percent:0;mso-height-percent:0;mso-wrap-distance-left:9pt;mso-wrap-distance-top:0;mso-wrap-distance-right:9pt;mso-wrap-distance-bottom:0;mso-position-horizontal:absolute;mso-position-horizontal-relative:text;mso-position-vertical:absolute;mso-position-vertical-relative:text;mso-width-percent:0;mso-height-percent:0;mso-width-relative:margin;mso-height-relative:margin" from="-9.25pt,7.95pt" to="-9.25pt,87.45pt" o:gfxdata="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" strokecolor="#4f81bd [3204]" strokeweight="1.5pt">
+                    <v:line w14:anchorId="0857F9CA" id="Straight Connector 14" o:spid="_x0000_s1026" style="position:absolute;z-index:251789312;visibility:visible;mso-wrap-style:square;mso-width-percent:0;mso-height-percent:0;mso-wrap-distance-left:9pt;mso-wrap-distance-top:0;mso-wrap-distance-right:9pt;mso-wrap-distance-bottom:0;mso-position-horizontal:absolute;mso-position-horizontal-relative:text;mso-position-vertical:absolute;mso-position-vertical-relative:text;mso-width-percent:0;mso-height-percent:0;mso-width-relative:margin;mso-height-relative:margin" from="-9pt,8.3pt" to="-9pt,98.3pt" o:gfxdata="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" strokecolor="#4f81bd [3204]" strokeweight="1.5pt">
                       <v:stroke startarrow="oval" startarrowwidth="wide" startarrowlength="long" endarrowwidth="wide" endarrowlength="long" opacity="6682f" endcap="round"/>
                       <v:shadow on="t" color="black" opacity="24903f" origin=",.5" offset="0,.55556mm"/>
                     </v:line>
@@ -9208,27 +9410,17 @@
             <w:r>
               <w:rPr>
                 <w:rFonts w:ascii="Oswald" w:eastAsia="Oswald" w:hAnsi="Oswald" w:cs="Oswald"/>
-                <w:color w:val="808080" w:themeColor="background1" w:themeShade="80"/>
+                <w:color w:val="595959" w:themeColor="text1" w:themeTint="A6"/>
                 <w:sz w:val="28"/>
                 <w:szCs w:val="28"/>
                 <w:shd w:val="clear" w:color="auto" w:fill="FFFFFF" w:themeFill="background1"/>
               </w:rPr>
-              <w:t>Motorola</w:t>
-            </w:r>
-            <w:r>
-              <w:rPr>
-                <w:rFonts w:ascii="Oswald" w:eastAsia="Oswald" w:hAnsi="Oswald" w:cs="Oswald"/>
-                <w:color w:val="808080" w:themeColor="background1" w:themeShade="80"/>
-                <w:sz w:val="28"/>
-                <w:szCs w:val="28"/>
-                <w:shd w:val="clear" w:color="auto" w:fill="FFFFFF" w:themeFill="background1"/>
-              </w:rPr>
-              <w:t xml:space="preserve">                                </w:t>
-            </w:r>
-            <w:r>
-              <w:rPr>
-                <w:rFonts w:ascii="Oswald" w:eastAsia="Oswald" w:hAnsi="Oswald" w:cs="Oswald"/>
-                <w:color w:val="808080" w:themeColor="background1" w:themeShade="80"/>
+              <w:t xml:space="preserve">Motorola                                </w:t>
+            </w:r>
+            <w:r>
+              <w:rPr>
+                <w:rFonts w:ascii="Oswald" w:eastAsia="Oswald" w:hAnsi="Oswald" w:cs="Oswald"/>
+                <w:color w:val="595959" w:themeColor="text1" w:themeTint="A6"/>
                 <w:sz w:val="20"/>
                 <w:szCs w:val="20"/>
                 <w:shd w:val="clear" w:color="auto" w:fill="FFFFFF" w:themeFill="background1"/>
@@ -9329,7 +9521,17 @@
                 <w:sz w:val="21"/>
                 <w:szCs w:val="21"/>
               </w:rPr>
-              <w:t>Enhanced subscriber accessibility by developing procedure and software tools to migrate/modify subscribers efficiently and in a</w:t>
+              <w:t>Enhanced subscriber accessibility by developing procedure and software tools t</w:t>
+            </w:r>
+            <w:bookmarkStart w:id="0" w:name="_GoBack"/>
+            <w:bookmarkEnd w:id="0"/>
+            <w:r>
+              <w:rPr>
+                <w:rFonts w:ascii="Lucida Sans" w:hAnsi="Lucida Sans"/>
+                <w:sz w:val="21"/>
+                <w:szCs w:val="21"/>
+              </w:rPr>
+              <w:t>o migrate/modify subscribers efficiently and in a</w:t>
             </w:r>
             <w:r>
               <w:rPr>
@@ -9454,21 +9656,21 @@
         <v:path o:extrusionok="f" gradientshapeok="t" o:connecttype="rect"/>
         <o:lock v:ext="edit" aspectratio="t"/>
       </v:shapetype>
-      <v:shape id="_x0000_i1065" type="#_x0000_t75" alt="Newspaper" style="width:13.5pt;height:13.5pt;visibility:visible" o:gfxdata="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" o:bullet="t">
+      <v:shape id="_x0000_i1278" type="#_x0000_t75" alt="Newspaper" style="width:13.5pt;height:13.5pt;visibility:visible" o:gfxdata="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" o:bullet="t">
         <v:imagedata r:id="rId1" o:title="" croptop="-2445f" cropbottom="-1712f" cropleft="-2445f" cropright="-1712f"/>
       </v:shape>
     </w:pict>
   </w:numPicBullet>
   <w:numPicBullet w:numPicBulletId="1">
     <w:pict>
-      <v:shape id="_x0000_i1066" type="#_x0000_t75" alt="Speech" style="width:13.5pt;height:12.75pt;visibility:visible" o:gfxdata="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" o:bullet="t">
+      <v:shape id="_x0000_i1279" type="#_x0000_t75" alt="Speech" style="width:13.5pt;height:12.75pt;visibility:visible" o:gfxdata="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" o:bullet="t">
         <v:imagedata r:id="rId2" o:title="" croptop="-9961f" cropbottom="-11010f" cropleft="-7065f" cropright="-7796f"/>
       </v:shape>
     </w:pict>
   </w:numPicBullet>
   <w:numPicBullet w:numPicBulletId="2">
     <w:pict>
-      <v:shape id="_x0000_i1067" type="#_x0000_t75" alt="Speech" style="width:14.25pt;height:13.5pt;visibility:visible" o:gfxdata="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" o:bullet="t">
+      <v:shape id="_x0000_i1280" type="#_x0000_t75" alt="Speech" style="width:14.25pt;height:13.5pt;visibility:visible" o:gfxdata="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" o:bullet="t">
         <v:imagedata r:id="rId3" o:title="" croptop="-9258f" cropbottom="-9258f" cropleft="-6599f" cropright="-6371f"/>
       </v:shape>
     </w:pict>

</xml_diff>